<commit_message>
component selection is added
</commit_message>
<xml_diff>
--- a/Hardware Project Report/EE464_Hardware_Project_Report.docx
+++ b/Hardware Project Report/EE464_Hardware_Project_Report.docx
@@ -4,7 +4,7 @@
   <w:body>
     <w:p>
       <w:pPr>
-        <w:pStyle w:val="GvdeMetni"/>
+        <w:pStyle w:val="BodyText"/>
         <w:spacing w:before="1"/>
         <w:ind w:left="2977" w:hanging="2880"/>
         <w:jc w:val="center"/>
@@ -71,7 +71,7 @@
     </w:p>
     <w:p>
       <w:pPr>
-        <w:pStyle w:val="GvdeMetni"/>
+        <w:pStyle w:val="BodyText"/>
         <w:jc w:val="center"/>
         <w:rPr>
           <w:rFonts w:ascii="Times New Roman" w:hAnsi="Times New Roman" w:cs="Times New Roman"/>
@@ -82,7 +82,7 @@
     </w:p>
     <w:p>
       <w:pPr>
-        <w:pStyle w:val="GvdeMetni"/>
+        <w:pStyle w:val="BodyText"/>
         <w:spacing w:before="3"/>
         <w:jc w:val="center"/>
         <w:rPr>
@@ -161,7 +161,7 @@
     </w:p>
     <w:p>
       <w:pPr>
-        <w:pStyle w:val="GvdeMetni"/>
+        <w:pStyle w:val="BodyText"/>
         <w:rPr>
           <w:rFonts w:ascii="Times New Roman" w:hAnsi="Times New Roman" w:cs="Times New Roman"/>
           <w:b/>
@@ -171,7 +171,7 @@
     </w:p>
     <w:p>
       <w:pPr>
-        <w:pStyle w:val="GvdeMetni"/>
+        <w:pStyle w:val="BodyText"/>
         <w:spacing w:before="9"/>
         <w:rPr>
           <w:rFonts w:ascii="Times New Roman" w:hAnsi="Times New Roman" w:cs="Times New Roman"/>
@@ -472,7 +472,7 @@
       <w:sdtContent>
         <w:p>
           <w:pPr>
-            <w:pStyle w:val="TBal"/>
+            <w:pStyle w:val="TOCHeading"/>
             <w:rPr>
               <w:rFonts w:ascii="Times New Roman" w:hAnsi="Times New Roman" w:cs="Times New Roman"/>
               <w:sz w:val="40"/>
@@ -490,7 +490,7 @@
         </w:p>
         <w:p>
           <w:pPr>
-            <w:pStyle w:val="T1"/>
+            <w:pStyle w:val="TOC1"/>
             <w:tabs>
               <w:tab w:val="right" w:leader="dot" w:pos="9062"/>
             </w:tabs>
@@ -527,7 +527,7 @@
           <w:hyperlink w:anchor="_Toc10469609" w:history="1">
             <w:r>
               <w:rPr>
-                <w:rStyle w:val="Kpr"/>
+                <w:rStyle w:val="Hyperlink"/>
                 <w:rFonts w:ascii="Times New Roman" w:hAnsi="Times New Roman" w:cs="Times New Roman"/>
                 <w:noProof/>
               </w:rPr>
@@ -935,7 +935,7 @@
     </w:p>
     <w:p>
       <w:pPr>
-        <w:pStyle w:val="Balk1"/>
+        <w:pStyle w:val="Heading1"/>
         <w:rPr>
           <w:rFonts w:ascii="Times New Roman" w:hAnsi="Times New Roman" w:cs="Times New Roman"/>
           <w:sz w:val="40"/>
@@ -1106,7 +1106,7 @@
     </w:p>
     <w:tbl>
       <w:tblPr>
-        <w:tblStyle w:val="DzTablo1"/>
+        <w:tblStyle w:val="PlainTable1"/>
         <w:tblW w:w="0" w:type="auto"/>
         <w:tblLook w:val="04A0" w:firstRow="1" w:lastRow="0" w:firstColumn="1" w:lastColumn="0" w:noHBand="0" w:noVBand="1"/>
       </w:tblPr>
@@ -1522,7 +1522,7 @@
     </w:tbl>
     <w:p>
       <w:pPr>
-        <w:pStyle w:val="ResimYazs"/>
+        <w:pStyle w:val="Caption"/>
         <w:jc w:val="center"/>
         <w:rPr>
           <w:rFonts w:ascii="Times New Roman" w:hAnsi="Times New Roman" w:cs="Times New Roman"/>
@@ -1643,7 +1643,7 @@
     </w:p>
     <w:p>
       <w:pPr>
-        <w:pStyle w:val="Balk1"/>
+        <w:pStyle w:val="Heading1"/>
         <w:rPr>
           <w:rFonts w:ascii="Times New Roman" w:hAnsi="Times New Roman" w:cs="Times New Roman"/>
           <w:sz w:val="40"/>
@@ -1734,6 +1734,7 @@
       <w:r>
         <w:rPr>
           <w:noProof/>
+          <w:lang w:val="tr-TR" w:eastAsia="tr-TR"/>
         </w:rPr>
         <mc:AlternateContent>
           <mc:Choice Requires="wps">
@@ -1781,7 +1782,7 @@
                         <w:txbxContent>
                           <w:p>
                             <w:pPr>
-                              <w:pStyle w:val="ResimYazs"/>
+                              <w:pStyle w:val="Caption"/>
                               <w:jc w:val="center"/>
                               <w:rPr>
                                 <w:rFonts w:ascii="Times New Roman" w:hAnsi="Times New Roman" w:cs="Times New Roman"/>
@@ -1844,15 +1845,7 @@
                                 <w:sz w:val="22"/>
                                 <w:szCs w:val="22"/>
                               </w:rPr>
-                              <w:t xml:space="preserve">: </w:t>
-                            </w:r>
-                            <w:r>
-                              <w:rPr>
-                                <w:rFonts w:ascii="Times New Roman" w:hAnsi="Times New Roman" w:cs="Times New Roman"/>
-                                <w:sz w:val="22"/>
-                                <w:szCs w:val="22"/>
-                              </w:rPr>
-                              <w:t>Simulink Setup of Flyback Converter</w:t>
+                              <w:t>: Simulink Setup of Flyback Converter</w:t>
                             </w:r>
                           </w:p>
                         </w:txbxContent>
@@ -1880,7 +1873,7 @@
                   <w:txbxContent>
                     <w:p>
                       <w:pPr>
-                        <w:pStyle w:val="ResimYazs"/>
+                        <w:pStyle w:val="Caption"/>
                         <w:jc w:val="center"/>
                         <w:rPr>
                           <w:rFonts w:ascii="Times New Roman" w:hAnsi="Times New Roman" w:cs="Times New Roman"/>
@@ -1943,15 +1936,7 @@
                           <w:sz w:val="22"/>
                           <w:szCs w:val="22"/>
                         </w:rPr>
-                        <w:t xml:space="preserve">: </w:t>
-                      </w:r>
-                      <w:r>
-                        <w:rPr>
-                          <w:rFonts w:ascii="Times New Roman" w:hAnsi="Times New Roman" w:cs="Times New Roman"/>
-                          <w:sz w:val="22"/>
-                          <w:szCs w:val="22"/>
-                        </w:rPr>
-                        <w:t>Simulink Setup of Flyback Converter</w:t>
+                        <w:t>: Simulink Setup of Flyback Converter</w:t>
                       </w:r>
                     </w:p>
                   </w:txbxContent>
@@ -2044,6 +2029,7 @@
       <w:r>
         <w:rPr>
           <w:noProof/>
+          <w:lang w:val="tr-TR" w:eastAsia="tr-TR"/>
         </w:rPr>
         <w:lastRenderedPageBreak/>
         <mc:AlternateContent>
@@ -2092,7 +2078,7 @@
                         <w:txbxContent>
                           <w:p>
                             <w:pPr>
-                              <w:pStyle w:val="ResimYazs"/>
+                              <w:pStyle w:val="Caption"/>
                               <w:jc w:val="center"/>
                               <w:rPr>
                                 <w:rFonts w:ascii="Times New Roman" w:hAnsi="Times New Roman" w:cs="Times New Roman"/>
@@ -2157,15 +2143,7 @@
                                 <w:sz w:val="22"/>
                                 <w:szCs w:val="22"/>
                               </w:rPr>
-                              <w:t xml:space="preserve">: </w:t>
-                            </w:r>
-                            <w:r>
-                              <w:rPr>
-                                <w:rFonts w:ascii="Times New Roman" w:hAnsi="Times New Roman" w:cs="Times New Roman"/>
-                                <w:sz w:val="22"/>
-                                <w:szCs w:val="22"/>
-                              </w:rPr>
-                              <w:t>Inputs and Output Voltages of the Flyback Converter</w:t>
+                              <w:t>: Inputs and Output Voltages of the Flyback Converter</w:t>
                             </w:r>
                           </w:p>
                         </w:txbxContent>
@@ -2189,7 +2167,7 @@
                   <w:txbxContent>
                     <w:p>
                       <w:pPr>
-                        <w:pStyle w:val="ResimYazs"/>
+                        <w:pStyle w:val="Caption"/>
                         <w:jc w:val="center"/>
                         <w:rPr>
                           <w:rFonts w:ascii="Times New Roman" w:hAnsi="Times New Roman" w:cs="Times New Roman"/>
@@ -2254,15 +2232,7 @@
                           <w:sz w:val="22"/>
                           <w:szCs w:val="22"/>
                         </w:rPr>
-                        <w:t xml:space="preserve">: </w:t>
-                      </w:r>
-                      <w:r>
-                        <w:rPr>
-                          <w:rFonts w:ascii="Times New Roman" w:hAnsi="Times New Roman" w:cs="Times New Roman"/>
-                          <w:sz w:val="22"/>
-                          <w:szCs w:val="22"/>
-                        </w:rPr>
-                        <w:t>Inputs and Output Voltages of the Flyback Converter</w:t>
+                        <w:t>: Inputs and Output Voltages of the Flyback Converter</w:t>
                       </w:r>
                     </w:p>
                   </w:txbxContent>
@@ -2343,7 +2313,7 @@
     </w:p>
     <w:p>
       <w:pPr>
-        <w:pStyle w:val="Balk2"/>
+        <w:pStyle w:val="Heading2"/>
         <w:rPr>
           <w:rFonts w:ascii="Times New Roman" w:hAnsi="Times New Roman" w:cs="Times New Roman"/>
           <w:sz w:val="30"/>
@@ -2453,7 +2423,7 @@
     </w:p>
     <w:p>
       <w:pPr>
-        <w:pStyle w:val="ListeParagraf"/>
+        <w:pStyle w:val="ListParagraph"/>
         <w:numPr>
           <w:ilvl w:val="0"/>
           <w:numId w:val="3"/>
@@ -2486,7 +2456,7 @@
     </w:p>
     <w:p>
       <w:pPr>
-        <w:pStyle w:val="ListeParagraf"/>
+        <w:pStyle w:val="ListParagraph"/>
         <w:rPr>
           <w:rFonts w:ascii="Times New Roman" w:hAnsi="Times New Roman" w:cs="Times New Roman"/>
           <w:color w:val="000000" w:themeColor="text1"/>
@@ -3258,7 +3228,7 @@
     </w:p>
     <w:p>
       <w:pPr>
-        <w:pStyle w:val="ListeParagraf"/>
+        <w:pStyle w:val="ListParagraph"/>
         <w:numPr>
           <w:ilvl w:val="0"/>
           <w:numId w:val="3"/>
@@ -3765,16 +3735,7 @@
               <w:sz w:val="24"/>
               <w:szCs w:val="24"/>
             </w:rPr>
-            <m:t>=10.58</m:t>
-          </m:r>
-          <m:r>
-            <w:rPr>
-              <w:rFonts w:ascii="Cambria Math" w:hAnsi="Cambria Math" w:cs="Times New Roman"/>
-              <w:color w:val="000000" w:themeColor="text1"/>
-              <w:sz w:val="24"/>
-              <w:szCs w:val="24"/>
-            </w:rPr>
-            <m:t>mH</m:t>
+            <m:t>=10.58mH</m:t>
           </m:r>
         </m:oMath>
       </m:oMathPara>
@@ -3791,7 +3752,7 @@
     </w:p>
     <w:p>
       <w:pPr>
-        <w:pStyle w:val="ListeParagraf"/>
+        <w:pStyle w:val="ListParagraph"/>
         <w:numPr>
           <w:ilvl w:val="0"/>
           <w:numId w:val="3"/>
@@ -3815,7 +3776,7 @@
     </w:p>
     <w:p>
       <w:pPr>
-        <w:pStyle w:val="ListeParagraf"/>
+        <w:pStyle w:val="ListParagraph"/>
         <w:rPr>
           <w:rFonts w:ascii="Times New Roman" w:hAnsi="Times New Roman" w:cs="Times New Roman"/>
           <w:color w:val="000000" w:themeColor="text1"/>
@@ -4477,7 +4438,7 @@
     </w:p>
     <w:p>
       <w:pPr>
-        <w:pStyle w:val="ListeParagraf"/>
+        <w:pStyle w:val="ListParagraph"/>
         <w:numPr>
           <w:ilvl w:val="0"/>
           <w:numId w:val="3"/>
@@ -4864,16 +4825,7 @@
               <w:sz w:val="24"/>
               <w:szCs w:val="24"/>
             </w:rPr>
-            <m:t>=233</m:t>
-          </m:r>
-          <m:r>
-            <w:rPr>
-              <w:rFonts w:ascii="Cambria Math" w:hAnsi="Cambria Math" w:cs="Times New Roman"/>
-              <w:color w:val="000000" w:themeColor="text1"/>
-              <w:sz w:val="24"/>
-              <w:szCs w:val="24"/>
-            </w:rPr>
-            <m:t xml:space="preserve"> m</m:t>
+            <m:t>=233 m</m:t>
           </m:r>
           <m:sSup>
             <m:sSupPr>
@@ -4978,16 +4930,7 @@
               <w:sz w:val="24"/>
               <w:szCs w:val="24"/>
             </w:rPr>
-            <m:t>=0.3</m:t>
-          </m:r>
-          <m:r>
-            <w:rPr>
-              <w:rFonts w:ascii="Cambria Math" w:hAnsi="Cambria Math" w:cs="Times New Roman"/>
-              <w:color w:val="000000" w:themeColor="text1"/>
-              <w:sz w:val="24"/>
-              <w:szCs w:val="24"/>
-            </w:rPr>
-            <m:t>T</m:t>
+            <m:t>=0.3T</m:t>
           </m:r>
         </m:oMath>
       </m:oMathPara>
@@ -5073,7 +5016,7 @@
     </w:p>
     <w:p>
       <w:pPr>
-        <w:pStyle w:val="ListeParagraf"/>
+        <w:pStyle w:val="ListParagraph"/>
         <w:numPr>
           <w:ilvl w:val="0"/>
           <w:numId w:val="3"/>
@@ -5552,7 +5495,7 @@
     </w:p>
     <w:p>
       <w:pPr>
-        <w:pStyle w:val="ResimYazs"/>
+        <w:pStyle w:val="Caption"/>
         <w:jc w:val="center"/>
         <w:rPr>
           <w:rFonts w:ascii="Times New Roman" w:hAnsi="Times New Roman" w:cs="Times New Roman"/>
@@ -5629,7 +5572,7 @@
     </w:p>
     <w:p>
       <w:pPr>
-        <w:pStyle w:val="Balk2"/>
+        <w:pStyle w:val="Heading2"/>
         <w:rPr>
           <w:rFonts w:ascii="Times New Roman" w:hAnsi="Times New Roman" w:cs="Times New Roman"/>
         </w:rPr>
@@ -5792,7 +5735,7 @@
     </w:p>
     <w:p>
       <w:pPr>
-        <w:pStyle w:val="ResimYazs"/>
+        <w:pStyle w:val="Caption"/>
         <w:jc w:val="center"/>
         <w:rPr>
           <w:rFonts w:ascii="Times New Roman" w:hAnsi="Times New Roman" w:cs="Times New Roman"/>
@@ -6002,7 +5945,7 @@
     </w:p>
     <w:p>
       <w:pPr>
-        <w:pStyle w:val="ResimYazs"/>
+        <w:pStyle w:val="Caption"/>
         <w:jc w:val="center"/>
         <w:rPr>
           <w:rFonts w:ascii="Times New Roman" w:hAnsi="Times New Roman" w:cs="Times New Roman"/>
@@ -6245,7 +6188,7 @@
     <w:p/>
     <w:p>
       <w:pPr>
-        <w:pStyle w:val="Balk2"/>
+        <w:pStyle w:val="Heading2"/>
         <w:rPr>
           <w:rFonts w:ascii="Times New Roman" w:hAnsi="Times New Roman" w:cs="Times New Roman"/>
           <w:sz w:val="30"/>
@@ -6315,16 +6258,7 @@
           <w:sz w:val="24"/>
           <w:szCs w:val="24"/>
         </w:rPr>
-        <w:t>Flyback Converter</w:t>
-      </w:r>
-      <w:r>
-        <w:rPr>
-          <w:rFonts w:ascii="Times New Roman" w:hAnsi="Times New Roman" w:cs="Times New Roman"/>
-          <w:color w:val="000000" w:themeColor="text1"/>
-          <w:sz w:val="24"/>
-          <w:szCs w:val="24"/>
-        </w:rPr>
-        <w:t xml:space="preserve">. </w:t>
+        <w:t xml:space="preserve">Flyback Converter. </w:t>
       </w:r>
       <w:r>
         <w:rPr>
@@ -6623,7 +6557,7 @@
     </w:p>
     <w:p>
       <w:pPr>
-        <w:pStyle w:val="Balk2"/>
+        <w:pStyle w:val="Heading2"/>
         <w:rPr>
           <w:rFonts w:ascii="Times New Roman" w:hAnsi="Times New Roman" w:cs="Times New Roman"/>
           <w:sz w:val="30"/>
@@ -6663,6 +6597,10 @@
         <w:jc w:val="center"/>
       </w:pPr>
       <w:r>
+        <w:rPr>
+          <w:noProof/>
+          <w:lang w:val="tr-TR" w:eastAsia="tr-TR"/>
+        </w:rPr>
         <w:drawing>
           <wp:inline distT="0" distB="0" distL="0" distR="0" wp14:anchorId="7B199B4B" wp14:editId="20678AA7">
             <wp:extent cx="4861560" cy="2290914"/>
@@ -6702,7 +6640,7 @@
     </w:p>
     <w:p>
       <w:pPr>
-        <w:pStyle w:val="ResimYazs"/>
+        <w:pStyle w:val="Caption"/>
         <w:jc w:val="center"/>
         <w:rPr>
           <w:rFonts w:ascii="Times New Roman" w:hAnsi="Times New Roman" w:cs="Times New Roman"/>
@@ -6784,8 +6722,6 @@
         </w:rPr>
         <w:t>With the calculated values and parameters, voltage values are matched with simulation as shown in Figure 6.</w:t>
       </w:r>
-      <w:bookmarkStart w:id="1" w:name="_GoBack"/>
-      <w:bookmarkEnd w:id="1"/>
     </w:p>
     <w:p>
       <w:pPr>
@@ -6795,8 +6731,10 @@
       <w:r>
         <w:rPr>
           <w:rFonts w:ascii="Times New Roman" w:hAnsi="Times New Roman" w:cs="Times New Roman"/>
-          <w:sz w:val="24"/>
-          <w:szCs w:val="24"/>
+          <w:noProof/>
+          <w:sz w:val="24"/>
+          <w:szCs w:val="24"/>
+          <w:lang w:val="tr-TR" w:eastAsia="tr-TR"/>
         </w:rPr>
         <w:drawing>
           <wp:inline distT="0" distB="0" distL="0" distR="0" wp14:anchorId="63656E40" wp14:editId="454370E8">
@@ -6837,7 +6775,7 @@
     </w:p>
     <w:p>
       <w:pPr>
-        <w:pStyle w:val="ResimYazs"/>
+        <w:pStyle w:val="Caption"/>
         <w:jc w:val="center"/>
         <w:rPr>
           <w:rFonts w:ascii="Times New Roman" w:hAnsi="Times New Roman" w:cs="Times New Roman"/>
@@ -6933,7 +6871,7 @@
     </w:p>
     <w:tbl>
       <w:tblPr>
-        <w:tblStyle w:val="TabloKlavuzu"/>
+        <w:tblStyle w:val="TableGrid"/>
         <w:tblW w:w="9094" w:type="dxa"/>
         <w:tblLook w:val="04A0" w:firstRow="1" w:lastRow="0" w:firstColumn="1" w:lastColumn="0" w:noHBand="0" w:noVBand="1"/>
       </w:tblPr>
@@ -7385,7 +7323,7 @@
     </w:tbl>
     <w:p>
       <w:pPr>
-        <w:pStyle w:val="ResimYazs"/>
+        <w:pStyle w:val="Caption"/>
         <w:jc w:val="center"/>
         <w:rPr>
           <w:rFonts w:ascii="Times New Roman" w:hAnsi="Times New Roman" w:cs="Times New Roman"/>
@@ -7564,7 +7502,7 @@
     </w:p>
     <w:p>
       <w:pPr>
-        <w:pStyle w:val="ResimYazs"/>
+        <w:pStyle w:val="Caption"/>
         <w:jc w:val="center"/>
         <w:rPr>
           <w:rFonts w:ascii="Times New Roman" w:hAnsi="Times New Roman" w:cs="Times New Roman"/>
@@ -7711,7 +7649,7 @@
     </w:p>
     <w:p>
       <w:pPr>
-        <w:pStyle w:val="ResimYazs"/>
+        <w:pStyle w:val="Caption"/>
         <w:jc w:val="center"/>
         <w:rPr>
           <w:rFonts w:ascii="Times New Roman" w:hAnsi="Times New Roman" w:cs="Times New Roman"/>
@@ -7775,15 +7713,7 @@
           <w:sz w:val="22"/>
           <w:szCs w:val="22"/>
         </w:rPr>
-        <w:t xml:space="preserve">: </w:t>
-      </w:r>
-      <w:r>
-        <w:rPr>
-          <w:rFonts w:ascii="Times New Roman" w:hAnsi="Times New Roman" w:cs="Times New Roman"/>
-          <w:sz w:val="22"/>
-          <w:szCs w:val="22"/>
-        </w:rPr>
-        <w:t>Output waveform with input voltage 230 Vac</w:t>
+        <w:t>: Output waveform with input voltage 230 Vac</w:t>
       </w:r>
     </w:p>
     <w:p>
@@ -7845,7 +7775,7 @@
     </w:p>
     <w:p>
       <w:pPr>
-        <w:pStyle w:val="Balk2"/>
+        <w:pStyle w:val="Heading2"/>
         <w:rPr>
           <w:rFonts w:ascii="Times New Roman" w:hAnsi="Times New Roman" w:cs="Times New Roman"/>
           <w:sz w:val="30"/>
@@ -7872,7 +7802,7 @@
     <w:p/>
     <w:p>
       <w:pPr>
-        <w:pStyle w:val="Balk3"/>
+        <w:pStyle w:val="Heading3"/>
         <w:rPr>
           <w:rFonts w:ascii="Times New Roman" w:hAnsi="Times New Roman" w:cs="Times New Roman"/>
           <w:sz w:val="26"/>
@@ -7974,7 +7904,7 @@
     <w:p/>
     <w:p>
       <w:pPr>
-        <w:pStyle w:val="Balk3"/>
+        <w:pStyle w:val="Heading3"/>
         <w:rPr>
           <w:rFonts w:ascii="Times New Roman" w:hAnsi="Times New Roman" w:cs="Times New Roman"/>
           <w:sz w:val="26"/>
@@ -8002,7 +7932,429 @@
     <w:p/>
     <w:p>
       <w:pPr>
-        <w:pStyle w:val="Balk3"/>
+        <w:widowControl/>
+        <w:ind w:firstLine="708"/>
+        <w:jc w:val="both"/>
+        <w:rPr>
+          <w:rFonts w:ascii="Times New Roman" w:eastAsia="Times New Roman" w:hAnsi="Times New Roman" w:cs="Times New Roman"/>
+          <w:sz w:val="24"/>
+          <w:szCs w:val="24"/>
+          <w:lang w:val="tr-TR" w:eastAsia="tr-TR"/>
+        </w:rPr>
+      </w:pPr>
+      <w:r>
+        <w:rPr>
+          <w:rFonts w:ascii="Times New Roman" w:eastAsia="Times New Roman" w:hAnsi="Times New Roman" w:cs="Times New Roman"/>
+          <w:color w:val="000000"/>
+          <w:sz w:val="24"/>
+          <w:szCs w:val="24"/>
+          <w:lang w:val="tr-TR" w:eastAsia="tr-TR"/>
+        </w:rPr>
+        <w:t xml:space="preserve">Three capacitor is required. One of them is placed after the single phase rectifier to make input voltage of flyback small ripple. Input ripple of flyback affects output voltage level at open loop control with constant duty cycle. However, our system is controlled PI controller and it is not an obligation to create purely DC. In steady-state operation and calculation part, DC link capacitor is chosen electrolytic 33uF and 450V. </w:t>
+      </w:r>
+    </w:p>
+    <w:p>
+      <w:pPr>
+        <w:widowControl/>
+        <w:ind w:firstLine="708"/>
+        <w:jc w:val="both"/>
+        <w:rPr>
+          <w:rFonts w:ascii="Times New Roman" w:eastAsia="Times New Roman" w:hAnsi="Times New Roman" w:cs="Times New Roman"/>
+          <w:color w:val="000000"/>
+          <w:sz w:val="24"/>
+          <w:szCs w:val="24"/>
+          <w:lang w:val="tr-TR" w:eastAsia="tr-TR"/>
+        </w:rPr>
+      </w:pPr>
+      <w:r>
+        <w:rPr>
+          <w:rFonts w:ascii="Times New Roman" w:eastAsia="Times New Roman" w:hAnsi="Times New Roman" w:cs="Times New Roman"/>
+          <w:color w:val="000000"/>
+          <w:sz w:val="24"/>
+          <w:szCs w:val="24"/>
+          <w:lang w:val="tr-TR" w:eastAsia="tr-TR"/>
+        </w:rPr>
+        <w:t>Second capacitor is used for filtering output voltage. Output voltage is actually square wave and it should be filtered by capacitance. Duty cycle cannot exceed 40 percent and output voltage cannot exceed 25V. Thus, we chose Electrolytic  470uF and 25 V capacitor.</w:t>
+      </w:r>
+    </w:p>
+    <w:p>
+      <w:pPr>
+        <w:widowControl/>
+        <w:ind w:firstLine="708"/>
+        <w:jc w:val="both"/>
+        <w:rPr>
+          <w:rFonts w:ascii="Times New Roman" w:eastAsia="Times New Roman" w:hAnsi="Times New Roman" w:cs="Times New Roman"/>
+          <w:sz w:val="24"/>
+          <w:szCs w:val="24"/>
+          <w:lang w:val="tr-TR" w:eastAsia="tr-TR"/>
+        </w:rPr>
+      </w:pPr>
+      <w:r>
+        <w:rPr>
+          <w:rFonts w:ascii="Times New Roman" w:eastAsia="Times New Roman" w:hAnsi="Times New Roman" w:cs="Times New Roman"/>
+          <w:color w:val="000000"/>
+          <w:sz w:val="24"/>
+          <w:szCs w:val="24"/>
+          <w:lang w:val="tr-TR" w:eastAsia="tr-TR"/>
+        </w:rPr>
+        <w:t>Final Capacitor is snubber capacitor. Snubber capacitor is used for storing energy from stray inductance at switch is off and it dissipates this energy on parallel resistance at switch is on. The voltage is on capacitor is mirror of output from transformer. Also, loss is minimized by increasing resistance and decreasing capacitance. Capacitor is chosen as 100pF and 1000V.</w:t>
+      </w:r>
+    </w:p>
+    <w:p>
+      <w:pPr>
+        <w:widowControl/>
+        <w:rPr>
+          <w:rFonts w:ascii="Times New Roman" w:eastAsia="Times New Roman" w:hAnsi="Times New Roman" w:cs="Times New Roman"/>
+          <w:sz w:val="24"/>
+          <w:szCs w:val="24"/>
+          <w:lang w:val="tr-TR" w:eastAsia="tr-TR"/>
+        </w:rPr>
+      </w:pPr>
+    </w:p>
+    <w:tbl>
+      <w:tblPr>
+        <w:tblW w:w="0" w:type="auto"/>
+        <w:tblCellMar>
+          <w:top w:w="15" w:type="dxa"/>
+          <w:left w:w="15" w:type="dxa"/>
+          <w:bottom w:w="15" w:type="dxa"/>
+          <w:right w:w="15" w:type="dxa"/>
+        </w:tblCellMar>
+        <w:tblLook w:val="04A0" w:firstRow="1" w:lastRow="0" w:firstColumn="1" w:lastColumn="0" w:noHBand="0" w:noVBand="1"/>
+      </w:tblPr>
+      <w:tblGrid>
+        <w:gridCol w:w="3573"/>
+        <w:gridCol w:w="1844"/>
+      </w:tblGrid>
+      <w:tr>
+        <w:tc>
+          <w:tcPr>
+            <w:tcW w:w="0" w:type="auto"/>
+            <w:tcBorders>
+              <w:top w:val="single" w:sz="8" w:space="0" w:color="000000"/>
+              <w:left w:val="single" w:sz="8" w:space="0" w:color="000000"/>
+              <w:bottom w:val="single" w:sz="8" w:space="0" w:color="000000"/>
+              <w:right w:val="single" w:sz="8" w:space="0" w:color="000000"/>
+            </w:tcBorders>
+            <w:tcMar>
+              <w:top w:w="100" w:type="dxa"/>
+              <w:left w:w="100" w:type="dxa"/>
+              <w:bottom w:w="100" w:type="dxa"/>
+              <w:right w:w="100" w:type="dxa"/>
+            </w:tcMar>
+            <w:hideMark/>
+          </w:tcPr>
+          <w:p>
+            <w:pPr>
+              <w:widowControl/>
+              <w:rPr>
+                <w:rFonts w:ascii="Times New Roman" w:eastAsia="Times New Roman" w:hAnsi="Times New Roman" w:cs="Times New Roman"/>
+                <w:b/>
+                <w:sz w:val="24"/>
+                <w:szCs w:val="24"/>
+                <w:lang w:val="tr-TR" w:eastAsia="tr-TR"/>
+              </w:rPr>
+            </w:pPr>
+            <w:r>
+              <w:rPr>
+                <w:rFonts w:ascii="Times New Roman" w:eastAsia="Times New Roman" w:hAnsi="Times New Roman" w:cs="Times New Roman"/>
+                <w:b/>
+                <w:color w:val="000000"/>
+                <w:lang w:val="tr-TR" w:eastAsia="tr-TR"/>
+              </w:rPr>
+              <w:t>Product Number</w:t>
+            </w:r>
+          </w:p>
+        </w:tc>
+        <w:tc>
+          <w:tcPr>
+            <w:tcW w:w="0" w:type="auto"/>
+            <w:tcBorders>
+              <w:top w:val="single" w:sz="8" w:space="0" w:color="000000"/>
+              <w:left w:val="single" w:sz="8" w:space="0" w:color="000000"/>
+              <w:bottom w:val="single" w:sz="8" w:space="0" w:color="000000"/>
+              <w:right w:val="single" w:sz="8" w:space="0" w:color="000000"/>
+            </w:tcBorders>
+            <w:tcMar>
+              <w:top w:w="100" w:type="dxa"/>
+              <w:left w:w="100" w:type="dxa"/>
+              <w:bottom w:w="100" w:type="dxa"/>
+              <w:right w:w="100" w:type="dxa"/>
+            </w:tcMar>
+            <w:hideMark/>
+          </w:tcPr>
+          <w:p>
+            <w:pPr>
+              <w:widowControl/>
+              <w:rPr>
+                <w:rFonts w:ascii="Times New Roman" w:eastAsia="Times New Roman" w:hAnsi="Times New Roman" w:cs="Times New Roman"/>
+                <w:b/>
+                <w:sz w:val="24"/>
+                <w:szCs w:val="24"/>
+                <w:lang w:val="tr-TR" w:eastAsia="tr-TR"/>
+              </w:rPr>
+            </w:pPr>
+            <w:r>
+              <w:rPr>
+                <w:rFonts w:ascii="Times New Roman" w:eastAsia="Times New Roman" w:hAnsi="Times New Roman" w:cs="Times New Roman"/>
+                <w:b/>
+                <w:color w:val="000000"/>
+                <w:lang w:val="tr-TR" w:eastAsia="tr-TR"/>
+              </w:rPr>
+              <w:t>Product Feature</w:t>
+            </w:r>
+          </w:p>
+        </w:tc>
+      </w:tr>
+      <w:tr>
+        <w:tc>
+          <w:tcPr>
+            <w:tcW w:w="0" w:type="auto"/>
+            <w:tcBorders>
+              <w:top w:val="single" w:sz="8" w:space="0" w:color="000000"/>
+              <w:left w:val="single" w:sz="8" w:space="0" w:color="000000"/>
+              <w:bottom w:val="single" w:sz="8" w:space="0" w:color="000000"/>
+              <w:right w:val="single" w:sz="8" w:space="0" w:color="000000"/>
+            </w:tcBorders>
+            <w:tcMar>
+              <w:top w:w="100" w:type="dxa"/>
+              <w:left w:w="100" w:type="dxa"/>
+              <w:bottom w:w="100" w:type="dxa"/>
+              <w:right w:w="100" w:type="dxa"/>
+            </w:tcMar>
+            <w:hideMark/>
+          </w:tcPr>
+          <w:p>
+            <w:pPr>
+              <w:widowControl/>
+              <w:rPr>
+                <w:rFonts w:ascii="Times New Roman" w:eastAsia="Times New Roman" w:hAnsi="Times New Roman" w:cs="Times New Roman"/>
+                <w:sz w:val="24"/>
+                <w:szCs w:val="24"/>
+                <w:lang w:val="tr-TR" w:eastAsia="tr-TR"/>
+              </w:rPr>
+            </w:pPr>
+            <w:r>
+              <w:rPr>
+                <w:rFonts w:ascii="Times New Roman" w:eastAsia="Times New Roman" w:hAnsi="Times New Roman" w:cs="Times New Roman"/>
+                <w:b/>
+                <w:bCs/>
+                <w:color w:val="484848"/>
+                <w:sz w:val="26"/>
+                <w:szCs w:val="26"/>
+                <w:shd w:val="clear" w:color="auto" w:fill="FFFFFF"/>
+                <w:lang w:val="tr-TR" w:eastAsia="tr-TR"/>
+              </w:rPr>
+              <w:t>SD2W336M16025PA</w:t>
+            </w:r>
+          </w:p>
+        </w:tc>
+        <w:tc>
+          <w:tcPr>
+            <w:tcW w:w="0" w:type="auto"/>
+            <w:tcBorders>
+              <w:top w:val="single" w:sz="8" w:space="0" w:color="000000"/>
+              <w:left w:val="single" w:sz="8" w:space="0" w:color="000000"/>
+              <w:bottom w:val="single" w:sz="8" w:space="0" w:color="000000"/>
+              <w:right w:val="single" w:sz="8" w:space="0" w:color="000000"/>
+            </w:tcBorders>
+            <w:tcMar>
+              <w:top w:w="100" w:type="dxa"/>
+              <w:left w:w="100" w:type="dxa"/>
+              <w:bottom w:w="100" w:type="dxa"/>
+              <w:right w:w="100" w:type="dxa"/>
+            </w:tcMar>
+            <w:hideMark/>
+          </w:tcPr>
+          <w:p>
+            <w:pPr>
+              <w:widowControl/>
+              <w:rPr>
+                <w:rFonts w:ascii="Times New Roman" w:eastAsia="Times New Roman" w:hAnsi="Times New Roman" w:cs="Times New Roman"/>
+                <w:sz w:val="24"/>
+                <w:szCs w:val="24"/>
+                <w:lang w:val="tr-TR" w:eastAsia="tr-TR"/>
+              </w:rPr>
+            </w:pPr>
+            <w:r>
+              <w:rPr>
+                <w:rFonts w:ascii="Times New Roman" w:eastAsia="Times New Roman" w:hAnsi="Times New Roman" w:cs="Times New Roman"/>
+                <w:color w:val="000000"/>
+                <w:lang w:val="tr-TR" w:eastAsia="tr-TR"/>
+              </w:rPr>
+              <w:t xml:space="preserve"> 33uF and 450 V</w:t>
+            </w:r>
+          </w:p>
+        </w:tc>
+      </w:tr>
+      <w:tr>
+        <w:tc>
+          <w:tcPr>
+            <w:tcW w:w="0" w:type="auto"/>
+            <w:tcBorders>
+              <w:top w:val="single" w:sz="8" w:space="0" w:color="000000"/>
+              <w:left w:val="single" w:sz="8" w:space="0" w:color="000000"/>
+              <w:bottom w:val="single" w:sz="8" w:space="0" w:color="000000"/>
+              <w:right w:val="single" w:sz="8" w:space="0" w:color="000000"/>
+            </w:tcBorders>
+            <w:tcMar>
+              <w:top w:w="100" w:type="dxa"/>
+              <w:left w:w="100" w:type="dxa"/>
+              <w:bottom w:w="100" w:type="dxa"/>
+              <w:right w:w="100" w:type="dxa"/>
+            </w:tcMar>
+            <w:hideMark/>
+          </w:tcPr>
+          <w:p>
+            <w:pPr>
+              <w:widowControl/>
+              <w:rPr>
+                <w:rFonts w:ascii="Times New Roman" w:eastAsia="Times New Roman" w:hAnsi="Times New Roman" w:cs="Times New Roman"/>
+                <w:sz w:val="24"/>
+                <w:szCs w:val="24"/>
+                <w:lang w:val="tr-TR" w:eastAsia="tr-TR"/>
+              </w:rPr>
+            </w:pPr>
+            <w:r>
+              <w:rPr>
+                <w:rFonts w:ascii="Times New Roman" w:eastAsia="Times New Roman" w:hAnsi="Times New Roman" w:cs="Times New Roman"/>
+                <w:b/>
+                <w:bCs/>
+                <w:color w:val="484848"/>
+                <w:sz w:val="26"/>
+                <w:szCs w:val="26"/>
+                <w:shd w:val="clear" w:color="auto" w:fill="FFFFFF"/>
+                <w:lang w:val="tr-TR" w:eastAsia="tr-TR"/>
+              </w:rPr>
+              <w:t>PKR1-025V471MF120-T/A5.0</w:t>
+            </w:r>
+          </w:p>
+        </w:tc>
+        <w:tc>
+          <w:tcPr>
+            <w:tcW w:w="0" w:type="auto"/>
+            <w:tcBorders>
+              <w:top w:val="single" w:sz="8" w:space="0" w:color="000000"/>
+              <w:left w:val="single" w:sz="8" w:space="0" w:color="000000"/>
+              <w:bottom w:val="single" w:sz="8" w:space="0" w:color="000000"/>
+              <w:right w:val="single" w:sz="8" w:space="0" w:color="000000"/>
+            </w:tcBorders>
+            <w:tcMar>
+              <w:top w:w="100" w:type="dxa"/>
+              <w:left w:w="100" w:type="dxa"/>
+              <w:bottom w:w="100" w:type="dxa"/>
+              <w:right w:w="100" w:type="dxa"/>
+            </w:tcMar>
+            <w:hideMark/>
+          </w:tcPr>
+          <w:p>
+            <w:pPr>
+              <w:widowControl/>
+              <w:rPr>
+                <w:rFonts w:ascii="Times New Roman" w:eastAsia="Times New Roman" w:hAnsi="Times New Roman" w:cs="Times New Roman"/>
+                <w:sz w:val="24"/>
+                <w:szCs w:val="24"/>
+                <w:lang w:val="tr-TR" w:eastAsia="tr-TR"/>
+              </w:rPr>
+            </w:pPr>
+            <w:r>
+              <w:rPr>
+                <w:rFonts w:ascii="Times New Roman" w:eastAsia="Times New Roman" w:hAnsi="Times New Roman" w:cs="Times New Roman"/>
+                <w:color w:val="000000"/>
+                <w:lang w:val="tr-TR" w:eastAsia="tr-TR"/>
+              </w:rPr>
+              <w:t>470uF and 25V</w:t>
+            </w:r>
+          </w:p>
+        </w:tc>
+      </w:tr>
+      <w:tr>
+        <w:tc>
+          <w:tcPr>
+            <w:tcW w:w="0" w:type="auto"/>
+            <w:tcBorders>
+              <w:top w:val="single" w:sz="8" w:space="0" w:color="000000"/>
+              <w:left w:val="single" w:sz="8" w:space="0" w:color="000000"/>
+              <w:bottom w:val="single" w:sz="8" w:space="0" w:color="000000"/>
+              <w:right w:val="single" w:sz="8" w:space="0" w:color="000000"/>
+            </w:tcBorders>
+            <w:tcMar>
+              <w:top w:w="100" w:type="dxa"/>
+              <w:left w:w="100" w:type="dxa"/>
+              <w:bottom w:w="100" w:type="dxa"/>
+              <w:right w:w="100" w:type="dxa"/>
+            </w:tcMar>
+            <w:hideMark/>
+          </w:tcPr>
+          <w:p>
+            <w:pPr>
+              <w:widowControl/>
+              <w:rPr>
+                <w:rFonts w:ascii="Times New Roman" w:eastAsia="Times New Roman" w:hAnsi="Times New Roman" w:cs="Times New Roman"/>
+                <w:sz w:val="24"/>
+                <w:szCs w:val="24"/>
+                <w:lang w:val="tr-TR" w:eastAsia="tr-TR"/>
+              </w:rPr>
+            </w:pPr>
+            <w:r>
+              <w:rPr>
+                <w:rFonts w:ascii="Times New Roman" w:eastAsia="Times New Roman" w:hAnsi="Times New Roman" w:cs="Times New Roman"/>
+                <w:b/>
+                <w:bCs/>
+                <w:color w:val="484848"/>
+                <w:sz w:val="26"/>
+                <w:szCs w:val="26"/>
+                <w:shd w:val="clear" w:color="auto" w:fill="FFFFFF"/>
+                <w:lang w:val="tr-TR" w:eastAsia="tr-TR"/>
+              </w:rPr>
+              <w:t>TMCC02-101K1000VP5A</w:t>
+            </w:r>
+          </w:p>
+        </w:tc>
+        <w:tc>
+          <w:tcPr>
+            <w:tcW w:w="0" w:type="auto"/>
+            <w:tcBorders>
+              <w:top w:val="single" w:sz="8" w:space="0" w:color="000000"/>
+              <w:left w:val="single" w:sz="8" w:space="0" w:color="000000"/>
+              <w:bottom w:val="single" w:sz="8" w:space="0" w:color="000000"/>
+              <w:right w:val="single" w:sz="8" w:space="0" w:color="000000"/>
+            </w:tcBorders>
+            <w:tcMar>
+              <w:top w:w="100" w:type="dxa"/>
+              <w:left w:w="100" w:type="dxa"/>
+              <w:bottom w:w="100" w:type="dxa"/>
+              <w:right w:w="100" w:type="dxa"/>
+            </w:tcMar>
+            <w:hideMark/>
+          </w:tcPr>
+          <w:p>
+            <w:pPr>
+              <w:widowControl/>
+              <w:rPr>
+                <w:rFonts w:ascii="Times New Roman" w:eastAsia="Times New Roman" w:hAnsi="Times New Roman" w:cs="Times New Roman"/>
+                <w:sz w:val="24"/>
+                <w:szCs w:val="24"/>
+                <w:lang w:val="tr-TR" w:eastAsia="tr-TR"/>
+              </w:rPr>
+            </w:pPr>
+            <w:r>
+              <w:rPr>
+                <w:rFonts w:ascii="Times New Roman" w:eastAsia="Times New Roman" w:hAnsi="Times New Roman" w:cs="Times New Roman"/>
+                <w:color w:val="000000"/>
+                <w:lang w:val="tr-TR" w:eastAsia="tr-TR"/>
+              </w:rPr>
+              <w:t>100 pF and 1000V</w:t>
+            </w:r>
+          </w:p>
+        </w:tc>
+      </w:tr>
+    </w:tbl>
+    <w:p/>
+    <w:p/>
+    <w:p>
+      <w:pPr>
+        <w:pStyle w:val="Heading3"/>
         <w:rPr>
           <w:rFonts w:ascii="Times New Roman" w:hAnsi="Times New Roman" w:cs="Times New Roman"/>
           <w:sz w:val="26"/>
@@ -8026,10 +8378,232 @@
         <w:t>.3. Diode</w:t>
       </w:r>
     </w:p>
+    <w:p>
+      <w:pPr>
+        <w:widowControl/>
+        <w:ind w:firstLine="708"/>
+        <w:jc w:val="both"/>
+        <w:rPr>
+          <w:rFonts w:ascii="Times New Roman" w:eastAsia="Times New Roman" w:hAnsi="Times New Roman" w:cs="Times New Roman"/>
+          <w:sz w:val="24"/>
+          <w:szCs w:val="24"/>
+          <w:lang w:val="tr-TR" w:eastAsia="tr-TR"/>
+        </w:rPr>
+      </w:pPr>
+      <w:r>
+        <w:rPr>
+          <w:rFonts w:ascii="Times New Roman" w:eastAsia="Times New Roman" w:hAnsi="Times New Roman" w:cs="Times New Roman"/>
+          <w:color w:val="000000"/>
+          <w:sz w:val="24"/>
+          <w:szCs w:val="24"/>
+          <w:lang w:val="tr-TR" w:eastAsia="tr-TR"/>
+        </w:rPr>
+        <w:t>Two diode is used. First one is used for RCD snubber. For RCD snubber, diode keeps the DC link voltage at reverse conduction and it leds capacitor charges at switch is off. Thus, at least 400V reverse breakdown is required. Also, out system is switching at 40 kHz and reverse recovery of diode must be faster than it to hold reverse voltages. Thus, it is required ultra-fast diode. Second diode is in output side. Its reverse voltages is smaller because it is in output, low voltage, side. However, it is required to have fast recovery time to not led current pass at switch is on. It is chosen same as RCD snubber diode.</w:t>
+      </w:r>
+    </w:p>
+    <w:p>
+      <w:pPr>
+        <w:widowControl/>
+        <w:rPr>
+          <w:rFonts w:ascii="Times New Roman" w:eastAsia="Times New Roman" w:hAnsi="Times New Roman" w:cs="Times New Roman"/>
+          <w:sz w:val="24"/>
+          <w:szCs w:val="24"/>
+          <w:lang w:val="tr-TR" w:eastAsia="tr-TR"/>
+        </w:rPr>
+      </w:pPr>
+    </w:p>
+    <w:tbl>
+      <w:tblPr>
+        <w:tblW w:w="9026" w:type="dxa"/>
+        <w:tblCellMar>
+          <w:top w:w="15" w:type="dxa"/>
+          <w:left w:w="15" w:type="dxa"/>
+          <w:bottom w:w="15" w:type="dxa"/>
+          <w:right w:w="15" w:type="dxa"/>
+        </w:tblCellMar>
+        <w:tblLook w:val="04A0" w:firstRow="1" w:lastRow="0" w:firstColumn="1" w:lastColumn="0" w:noHBand="0" w:noVBand="1"/>
+      </w:tblPr>
+      <w:tblGrid>
+        <w:gridCol w:w="3987"/>
+        <w:gridCol w:w="5039"/>
+      </w:tblGrid>
+      <w:tr>
+        <w:tc>
+          <w:tcPr>
+            <w:tcW w:w="0" w:type="auto"/>
+            <w:tcBorders>
+              <w:top w:val="single" w:sz="8" w:space="0" w:color="000000"/>
+              <w:left w:val="single" w:sz="8" w:space="0" w:color="000000"/>
+              <w:bottom w:val="single" w:sz="8" w:space="0" w:color="000000"/>
+              <w:right w:val="single" w:sz="8" w:space="0" w:color="000000"/>
+            </w:tcBorders>
+            <w:tcMar>
+              <w:top w:w="100" w:type="dxa"/>
+              <w:left w:w="100" w:type="dxa"/>
+              <w:bottom w:w="100" w:type="dxa"/>
+              <w:right w:w="100" w:type="dxa"/>
+            </w:tcMar>
+            <w:hideMark/>
+          </w:tcPr>
+          <w:p>
+            <w:pPr>
+              <w:widowControl/>
+              <w:rPr>
+                <w:rFonts w:ascii="Times New Roman" w:eastAsia="Times New Roman" w:hAnsi="Times New Roman" w:cs="Times New Roman"/>
+                <w:b/>
+                <w:sz w:val="24"/>
+                <w:szCs w:val="24"/>
+                <w:lang w:val="tr-TR" w:eastAsia="tr-TR"/>
+              </w:rPr>
+            </w:pPr>
+            <w:r>
+              <w:rPr>
+                <w:rFonts w:ascii="Times New Roman" w:eastAsia="Times New Roman" w:hAnsi="Times New Roman" w:cs="Times New Roman"/>
+                <w:b/>
+                <w:color w:val="000000"/>
+                <w:lang w:val="tr-TR" w:eastAsia="tr-TR"/>
+              </w:rPr>
+              <w:t>Product Number</w:t>
+            </w:r>
+          </w:p>
+        </w:tc>
+        <w:tc>
+          <w:tcPr>
+            <w:tcW w:w="0" w:type="auto"/>
+            <w:tcBorders>
+              <w:top w:val="single" w:sz="8" w:space="0" w:color="000000"/>
+              <w:left w:val="single" w:sz="8" w:space="0" w:color="000000"/>
+              <w:bottom w:val="single" w:sz="8" w:space="0" w:color="000000"/>
+              <w:right w:val="single" w:sz="8" w:space="0" w:color="000000"/>
+            </w:tcBorders>
+            <w:tcMar>
+              <w:top w:w="100" w:type="dxa"/>
+              <w:left w:w="100" w:type="dxa"/>
+              <w:bottom w:w="100" w:type="dxa"/>
+              <w:right w:w="100" w:type="dxa"/>
+            </w:tcMar>
+            <w:hideMark/>
+          </w:tcPr>
+          <w:p>
+            <w:pPr>
+              <w:widowControl/>
+              <w:rPr>
+                <w:rFonts w:ascii="Times New Roman" w:eastAsia="Times New Roman" w:hAnsi="Times New Roman" w:cs="Times New Roman"/>
+                <w:b/>
+                <w:sz w:val="24"/>
+                <w:szCs w:val="24"/>
+                <w:lang w:val="tr-TR" w:eastAsia="tr-TR"/>
+              </w:rPr>
+            </w:pPr>
+            <w:r>
+              <w:rPr>
+                <w:rFonts w:ascii="Times New Roman" w:eastAsia="Times New Roman" w:hAnsi="Times New Roman" w:cs="Times New Roman"/>
+                <w:b/>
+                <w:color w:val="000000"/>
+                <w:lang w:val="tr-TR" w:eastAsia="tr-TR"/>
+              </w:rPr>
+              <w:t>Product Feature</w:t>
+            </w:r>
+          </w:p>
+        </w:tc>
+      </w:tr>
+      <w:tr>
+        <w:tc>
+          <w:tcPr>
+            <w:tcW w:w="0" w:type="auto"/>
+            <w:tcBorders>
+              <w:top w:val="single" w:sz="8" w:space="0" w:color="000000"/>
+              <w:left w:val="single" w:sz="8" w:space="0" w:color="000000"/>
+              <w:bottom w:val="single" w:sz="8" w:space="0" w:color="000000"/>
+              <w:right w:val="single" w:sz="8" w:space="0" w:color="000000"/>
+            </w:tcBorders>
+            <w:tcMar>
+              <w:top w:w="100" w:type="dxa"/>
+              <w:left w:w="100" w:type="dxa"/>
+              <w:bottom w:w="100" w:type="dxa"/>
+              <w:right w:w="100" w:type="dxa"/>
+            </w:tcMar>
+            <w:hideMark/>
+          </w:tcPr>
+          <w:p>
+            <w:pPr>
+              <w:widowControl/>
+              <w:rPr>
+                <w:rFonts w:ascii="Times New Roman" w:eastAsia="Times New Roman" w:hAnsi="Times New Roman" w:cs="Times New Roman"/>
+                <w:sz w:val="24"/>
+                <w:szCs w:val="24"/>
+                <w:lang w:val="tr-TR" w:eastAsia="tr-TR"/>
+              </w:rPr>
+            </w:pPr>
+            <w:r>
+              <w:rPr>
+                <w:rFonts w:ascii="Times New Roman" w:eastAsia="Times New Roman" w:hAnsi="Times New Roman" w:cs="Times New Roman"/>
+                <w:b/>
+                <w:bCs/>
+                <w:color w:val="484848"/>
+                <w:sz w:val="26"/>
+                <w:szCs w:val="26"/>
+                <w:shd w:val="clear" w:color="auto" w:fill="FFFFFF"/>
+                <w:lang w:val="tr-TR" w:eastAsia="tr-TR"/>
+              </w:rPr>
+              <w:t>DHG5I600PM</w:t>
+            </w:r>
+          </w:p>
+        </w:tc>
+        <w:tc>
+          <w:tcPr>
+            <w:tcW w:w="0" w:type="auto"/>
+            <w:tcBorders>
+              <w:top w:val="single" w:sz="8" w:space="0" w:color="000000"/>
+              <w:left w:val="single" w:sz="8" w:space="0" w:color="000000"/>
+              <w:bottom w:val="single" w:sz="8" w:space="0" w:color="000000"/>
+              <w:right w:val="single" w:sz="8" w:space="0" w:color="000000"/>
+            </w:tcBorders>
+            <w:tcMar>
+              <w:top w:w="100" w:type="dxa"/>
+              <w:left w:w="100" w:type="dxa"/>
+              <w:bottom w:w="100" w:type="dxa"/>
+              <w:right w:w="100" w:type="dxa"/>
+            </w:tcMar>
+            <w:hideMark/>
+          </w:tcPr>
+          <w:p>
+            <w:pPr>
+              <w:widowControl/>
+              <w:rPr>
+                <w:rFonts w:ascii="Times New Roman" w:eastAsia="Times New Roman" w:hAnsi="Times New Roman" w:cs="Times New Roman"/>
+                <w:sz w:val="24"/>
+                <w:szCs w:val="24"/>
+                <w:lang w:val="tr-TR" w:eastAsia="tr-TR"/>
+              </w:rPr>
+            </w:pPr>
+            <w:r>
+              <w:rPr>
+                <w:rFonts w:ascii="Times New Roman" w:eastAsia="Times New Roman" w:hAnsi="Times New Roman" w:cs="Times New Roman"/>
+                <w:color w:val="000000"/>
+                <w:lang w:val="tr-TR" w:eastAsia="tr-TR"/>
+              </w:rPr>
+              <w:t>600V, 5A and trr= 35ns</w:t>
+            </w:r>
+          </w:p>
+        </w:tc>
+      </w:tr>
+    </w:tbl>
     <w:p/>
-    <w:p>
-      <w:pPr>
-        <w:pStyle w:val="Balk3"/>
+    <w:p/>
+    <w:p/>
+    <w:p/>
+    <w:p/>
+    <w:p/>
+    <w:p/>
+    <w:p/>
+    <w:p/>
+    <w:p/>
+    <w:p/>
+    <w:p/>
+    <w:p>
+      <w:pPr>
+        <w:pStyle w:val="Heading3"/>
         <w:rPr>
           <w:rFonts w:ascii="Times New Roman" w:hAnsi="Times New Roman" w:cs="Times New Roman"/>
           <w:sz w:val="26"/>
@@ -8042,6 +8616,7 @@
           <w:sz w:val="26"/>
           <w:szCs w:val="26"/>
         </w:rPr>
+        <w:lastRenderedPageBreak/>
         <w:t>1.4</w:t>
       </w:r>
       <w:r>
@@ -8056,7 +8631,236 @@
     <w:p/>
     <w:p>
       <w:pPr>
-        <w:pStyle w:val="Balk3"/>
+        <w:widowControl/>
+        <w:ind w:firstLine="708"/>
+        <w:jc w:val="both"/>
+        <w:rPr>
+          <w:rFonts w:ascii="Times New Roman" w:eastAsia="Times New Roman" w:hAnsi="Times New Roman" w:cs="Times New Roman"/>
+          <w:color w:val="000000"/>
+          <w:sz w:val="24"/>
+          <w:szCs w:val="24"/>
+          <w:lang w:val="tr-TR" w:eastAsia="tr-TR"/>
+        </w:rPr>
+      </w:pPr>
+      <w:r>
+        <w:rPr>
+          <w:rFonts w:ascii="Times New Roman" w:eastAsia="Times New Roman" w:hAnsi="Times New Roman" w:cs="Times New Roman"/>
+          <w:color w:val="000000"/>
+          <w:sz w:val="24"/>
+          <w:szCs w:val="24"/>
+          <w:lang w:val="tr-TR" w:eastAsia="tr-TR"/>
+        </w:rPr>
+        <w:t>Mosfet is used as switch at Flyback converter. Our switch is placed negative side of supply. Thus, we decide a mosfet which is normally turn-off. Also, source is common ground for main circuit, the gate driver can be used as non-isolated with input. Our mosfet current is small thanks to our design specification. Thus, we chose a mosfet which is required reverse voltage. Our maximum reverse voltage is calculated as 540 V. We make overdesign and we choose 900V ,3A mosfet.</w:t>
+      </w:r>
+    </w:p>
+    <w:p>
+      <w:pPr>
+        <w:widowControl/>
+        <w:rPr>
+          <w:rFonts w:ascii="Times New Roman" w:eastAsia="Times New Roman" w:hAnsi="Times New Roman" w:cs="Times New Roman"/>
+          <w:color w:val="000000"/>
+          <w:sz w:val="24"/>
+          <w:szCs w:val="24"/>
+          <w:lang w:val="tr-TR" w:eastAsia="tr-TR"/>
+        </w:rPr>
+      </w:pPr>
+    </w:p>
+    <w:p>
+      <w:pPr>
+        <w:widowControl/>
+        <w:rPr>
+          <w:rFonts w:ascii="Times New Roman" w:eastAsia="Times New Roman" w:hAnsi="Times New Roman" w:cs="Times New Roman"/>
+          <w:sz w:val="24"/>
+          <w:szCs w:val="24"/>
+          <w:lang w:val="tr-TR" w:eastAsia="tr-TR"/>
+        </w:rPr>
+      </w:pPr>
+    </w:p>
+    <w:tbl>
+      <w:tblPr>
+        <w:tblW w:w="9026" w:type="dxa"/>
+        <w:tblCellMar>
+          <w:top w:w="15" w:type="dxa"/>
+          <w:left w:w="15" w:type="dxa"/>
+          <w:bottom w:w="15" w:type="dxa"/>
+          <w:right w:w="15" w:type="dxa"/>
+        </w:tblCellMar>
+        <w:tblLook w:val="04A0" w:firstRow="1" w:lastRow="0" w:firstColumn="1" w:lastColumn="0" w:noHBand="0" w:noVBand="1"/>
+      </w:tblPr>
+      <w:tblGrid>
+        <w:gridCol w:w="3801"/>
+        <w:gridCol w:w="5225"/>
+      </w:tblGrid>
+      <w:tr>
+        <w:tc>
+          <w:tcPr>
+            <w:tcW w:w="0" w:type="auto"/>
+            <w:tcBorders>
+              <w:top w:val="single" w:sz="8" w:space="0" w:color="000000"/>
+              <w:left w:val="single" w:sz="8" w:space="0" w:color="000000"/>
+              <w:bottom w:val="single" w:sz="8" w:space="0" w:color="000000"/>
+              <w:right w:val="single" w:sz="8" w:space="0" w:color="000000"/>
+            </w:tcBorders>
+            <w:tcMar>
+              <w:top w:w="100" w:type="dxa"/>
+              <w:left w:w="100" w:type="dxa"/>
+              <w:bottom w:w="100" w:type="dxa"/>
+              <w:right w:w="100" w:type="dxa"/>
+            </w:tcMar>
+            <w:hideMark/>
+          </w:tcPr>
+          <w:p>
+            <w:pPr>
+              <w:widowControl/>
+              <w:rPr>
+                <w:rFonts w:ascii="Times New Roman" w:eastAsia="Times New Roman" w:hAnsi="Times New Roman" w:cs="Times New Roman"/>
+                <w:b/>
+                <w:sz w:val="24"/>
+                <w:szCs w:val="24"/>
+                <w:lang w:val="tr-TR" w:eastAsia="tr-TR"/>
+              </w:rPr>
+            </w:pPr>
+            <w:r>
+              <w:rPr>
+                <w:rFonts w:ascii="Times New Roman" w:eastAsia="Times New Roman" w:hAnsi="Times New Roman" w:cs="Times New Roman"/>
+                <w:b/>
+                <w:color w:val="000000"/>
+                <w:sz w:val="24"/>
+                <w:szCs w:val="24"/>
+                <w:lang w:val="tr-TR" w:eastAsia="tr-TR"/>
+              </w:rPr>
+              <w:t>Product Number</w:t>
+            </w:r>
+          </w:p>
+        </w:tc>
+        <w:tc>
+          <w:tcPr>
+            <w:tcW w:w="0" w:type="auto"/>
+            <w:tcBorders>
+              <w:top w:val="single" w:sz="8" w:space="0" w:color="000000"/>
+              <w:left w:val="single" w:sz="8" w:space="0" w:color="000000"/>
+              <w:bottom w:val="single" w:sz="8" w:space="0" w:color="000000"/>
+              <w:right w:val="single" w:sz="8" w:space="0" w:color="000000"/>
+            </w:tcBorders>
+            <w:tcMar>
+              <w:top w:w="100" w:type="dxa"/>
+              <w:left w:w="100" w:type="dxa"/>
+              <w:bottom w:w="100" w:type="dxa"/>
+              <w:right w:w="100" w:type="dxa"/>
+            </w:tcMar>
+            <w:hideMark/>
+          </w:tcPr>
+          <w:p>
+            <w:pPr>
+              <w:widowControl/>
+              <w:rPr>
+                <w:rFonts w:ascii="Times New Roman" w:eastAsia="Times New Roman" w:hAnsi="Times New Roman" w:cs="Times New Roman"/>
+                <w:b/>
+                <w:sz w:val="24"/>
+                <w:szCs w:val="24"/>
+                <w:lang w:val="tr-TR" w:eastAsia="tr-TR"/>
+              </w:rPr>
+            </w:pPr>
+            <w:r>
+              <w:rPr>
+                <w:rFonts w:ascii="Times New Roman" w:eastAsia="Times New Roman" w:hAnsi="Times New Roman" w:cs="Times New Roman"/>
+                <w:b/>
+                <w:color w:val="000000"/>
+                <w:sz w:val="24"/>
+                <w:szCs w:val="24"/>
+                <w:lang w:val="tr-TR" w:eastAsia="tr-TR"/>
+              </w:rPr>
+              <w:t>Product Feature</w:t>
+            </w:r>
+          </w:p>
+        </w:tc>
+      </w:tr>
+      <w:tr>
+        <w:tc>
+          <w:tcPr>
+            <w:tcW w:w="0" w:type="auto"/>
+            <w:tcBorders>
+              <w:top w:val="single" w:sz="8" w:space="0" w:color="000000"/>
+              <w:left w:val="single" w:sz="8" w:space="0" w:color="000000"/>
+              <w:bottom w:val="single" w:sz="8" w:space="0" w:color="000000"/>
+              <w:right w:val="single" w:sz="8" w:space="0" w:color="000000"/>
+            </w:tcBorders>
+            <w:tcMar>
+              <w:top w:w="100" w:type="dxa"/>
+              <w:left w:w="100" w:type="dxa"/>
+              <w:bottom w:w="100" w:type="dxa"/>
+              <w:right w:w="100" w:type="dxa"/>
+            </w:tcMar>
+            <w:hideMark/>
+          </w:tcPr>
+          <w:p>
+            <w:pPr>
+              <w:widowControl/>
+              <w:rPr>
+                <w:rFonts w:ascii="Times New Roman" w:eastAsia="Times New Roman" w:hAnsi="Times New Roman" w:cs="Times New Roman"/>
+                <w:sz w:val="24"/>
+                <w:szCs w:val="24"/>
+                <w:lang w:val="tr-TR" w:eastAsia="tr-TR"/>
+              </w:rPr>
+            </w:pPr>
+            <w:r>
+              <w:rPr>
+                <w:rFonts w:ascii="Times New Roman" w:eastAsia="Times New Roman" w:hAnsi="Times New Roman" w:cs="Times New Roman"/>
+                <w:color w:val="000000"/>
+                <w:sz w:val="24"/>
+                <w:szCs w:val="24"/>
+                <w:lang w:val="tr-TR" w:eastAsia="tr-TR"/>
+              </w:rPr>
+              <w:t xml:space="preserve">3N90 </w:t>
+            </w:r>
+          </w:p>
+        </w:tc>
+        <w:tc>
+          <w:tcPr>
+            <w:tcW w:w="0" w:type="auto"/>
+            <w:tcBorders>
+              <w:top w:val="single" w:sz="8" w:space="0" w:color="000000"/>
+              <w:left w:val="single" w:sz="8" w:space="0" w:color="000000"/>
+              <w:bottom w:val="single" w:sz="8" w:space="0" w:color="000000"/>
+              <w:right w:val="single" w:sz="8" w:space="0" w:color="000000"/>
+            </w:tcBorders>
+            <w:tcMar>
+              <w:top w:w="100" w:type="dxa"/>
+              <w:left w:w="100" w:type="dxa"/>
+              <w:bottom w:w="100" w:type="dxa"/>
+              <w:right w:w="100" w:type="dxa"/>
+            </w:tcMar>
+            <w:hideMark/>
+          </w:tcPr>
+          <w:p>
+            <w:pPr>
+              <w:widowControl/>
+              <w:rPr>
+                <w:rFonts w:ascii="Times New Roman" w:eastAsia="Times New Roman" w:hAnsi="Times New Roman" w:cs="Times New Roman"/>
+                <w:sz w:val="24"/>
+                <w:szCs w:val="24"/>
+                <w:lang w:val="tr-TR" w:eastAsia="tr-TR"/>
+              </w:rPr>
+            </w:pPr>
+            <w:r>
+              <w:rPr>
+                <w:rFonts w:ascii="Times New Roman" w:eastAsia="Times New Roman" w:hAnsi="Times New Roman" w:cs="Times New Roman"/>
+                <w:color w:val="000000"/>
+                <w:sz w:val="24"/>
+                <w:szCs w:val="24"/>
+                <w:lang w:val="tr-TR" w:eastAsia="tr-TR"/>
+              </w:rPr>
+              <w:t>3A, 900V, N-CHANNEL</w:t>
+            </w:r>
+          </w:p>
+        </w:tc>
+      </w:tr>
+    </w:tbl>
+    <w:p/>
+    <w:p/>
+    <w:p>
+      <w:pPr>
+        <w:pStyle w:val="Heading3"/>
         <w:rPr>
           <w:rFonts w:ascii="Times New Roman" w:hAnsi="Times New Roman" w:cs="Times New Roman"/>
           <w:sz w:val="26"/>
@@ -8080,17 +8884,243 @@
         <w:t>.5. Rectifier Bridge</w:t>
       </w:r>
     </w:p>
-    <w:p/>
-    <w:p>
-      <w:pPr>
-        <w:rPr>
-          <w:rFonts w:ascii="Times New Roman" w:hAnsi="Times New Roman" w:cs="Times New Roman"/>
-        </w:rPr>
-      </w:pPr>
-    </w:p>
-    <w:p>
-      <w:pPr>
-        <w:pStyle w:val="Balk1"/>
+    <w:p>
+      <w:pPr>
+        <w:widowControl/>
+        <w:ind w:firstLine="708"/>
+        <w:jc w:val="both"/>
+        <w:rPr>
+          <w:rFonts w:ascii="Times New Roman" w:eastAsia="Times New Roman" w:hAnsi="Times New Roman" w:cs="Times New Roman"/>
+          <w:sz w:val="24"/>
+          <w:szCs w:val="24"/>
+          <w:lang w:val="tr-TR" w:eastAsia="tr-TR"/>
+        </w:rPr>
+      </w:pPr>
+      <w:r>
+        <w:rPr>
+          <w:rFonts w:ascii="Times New Roman" w:eastAsia="Times New Roman" w:hAnsi="Times New Roman" w:cs="Times New Roman"/>
+          <w:color w:val="000000"/>
+          <w:sz w:val="24"/>
+          <w:szCs w:val="24"/>
+          <w:lang w:val="tr-TR" w:eastAsia="tr-TR"/>
+        </w:rPr>
+        <w:t>Input of our project is AC from grid. We chose single phase bridge rectifier. Our current rating is smaller thanks to design specification. We choose 8A, 600 V standard diode bridge rectifier.</w:t>
+      </w:r>
+    </w:p>
+    <w:p>
+      <w:pPr>
+        <w:widowControl/>
+        <w:rPr>
+          <w:rFonts w:ascii="Times New Roman" w:eastAsia="Times New Roman" w:hAnsi="Times New Roman" w:cs="Times New Roman"/>
+          <w:sz w:val="24"/>
+          <w:szCs w:val="24"/>
+          <w:lang w:val="tr-TR" w:eastAsia="tr-TR"/>
+        </w:rPr>
+      </w:pPr>
+    </w:p>
+    <w:tbl>
+      <w:tblPr>
+        <w:tblW w:w="0" w:type="auto"/>
+        <w:tblCellMar>
+          <w:top w:w="15" w:type="dxa"/>
+          <w:left w:w="15" w:type="dxa"/>
+          <w:bottom w:w="15" w:type="dxa"/>
+          <w:right w:w="15" w:type="dxa"/>
+        </w:tblCellMar>
+        <w:tblLook w:val="04A0" w:firstRow="1" w:lastRow="0" w:firstColumn="1" w:lastColumn="0" w:noHBand="0" w:noVBand="1"/>
+      </w:tblPr>
+      <w:tblGrid>
+        <w:gridCol w:w="2081"/>
+        <w:gridCol w:w="1887"/>
+      </w:tblGrid>
+      <w:tr>
+        <w:tc>
+          <w:tcPr>
+            <w:tcW w:w="0" w:type="auto"/>
+            <w:tcBorders>
+              <w:top w:val="single" w:sz="8" w:space="0" w:color="000000"/>
+              <w:left w:val="single" w:sz="8" w:space="0" w:color="000000"/>
+              <w:bottom w:val="single" w:sz="8" w:space="0" w:color="000000"/>
+              <w:right w:val="single" w:sz="8" w:space="0" w:color="000000"/>
+            </w:tcBorders>
+            <w:tcMar>
+              <w:top w:w="100" w:type="dxa"/>
+              <w:left w:w="100" w:type="dxa"/>
+              <w:bottom w:w="100" w:type="dxa"/>
+              <w:right w:w="100" w:type="dxa"/>
+            </w:tcMar>
+            <w:hideMark/>
+          </w:tcPr>
+          <w:p>
+            <w:pPr>
+              <w:widowControl/>
+              <w:rPr>
+                <w:rFonts w:ascii="Times New Roman" w:eastAsia="Times New Roman" w:hAnsi="Times New Roman" w:cs="Times New Roman"/>
+                <w:b/>
+                <w:sz w:val="24"/>
+                <w:szCs w:val="24"/>
+                <w:lang w:val="tr-TR" w:eastAsia="tr-TR"/>
+              </w:rPr>
+            </w:pPr>
+            <w:r>
+              <w:rPr>
+                <w:rFonts w:ascii="Times New Roman" w:eastAsia="Times New Roman" w:hAnsi="Times New Roman" w:cs="Times New Roman"/>
+                <w:b/>
+                <w:color w:val="000000"/>
+                <w:sz w:val="24"/>
+                <w:szCs w:val="24"/>
+                <w:lang w:val="tr-TR" w:eastAsia="tr-TR"/>
+              </w:rPr>
+              <w:t>Product Number</w:t>
+            </w:r>
+          </w:p>
+        </w:tc>
+        <w:tc>
+          <w:tcPr>
+            <w:tcW w:w="0" w:type="auto"/>
+            <w:tcBorders>
+              <w:top w:val="single" w:sz="8" w:space="0" w:color="000000"/>
+              <w:left w:val="single" w:sz="8" w:space="0" w:color="000000"/>
+              <w:bottom w:val="single" w:sz="8" w:space="0" w:color="000000"/>
+              <w:right w:val="single" w:sz="8" w:space="0" w:color="000000"/>
+            </w:tcBorders>
+            <w:tcMar>
+              <w:top w:w="100" w:type="dxa"/>
+              <w:left w:w="100" w:type="dxa"/>
+              <w:bottom w:w="100" w:type="dxa"/>
+              <w:right w:w="100" w:type="dxa"/>
+            </w:tcMar>
+            <w:hideMark/>
+          </w:tcPr>
+          <w:p>
+            <w:pPr>
+              <w:widowControl/>
+              <w:rPr>
+                <w:rFonts w:ascii="Times New Roman" w:eastAsia="Times New Roman" w:hAnsi="Times New Roman" w:cs="Times New Roman"/>
+                <w:b/>
+                <w:sz w:val="24"/>
+                <w:szCs w:val="24"/>
+                <w:lang w:val="tr-TR" w:eastAsia="tr-TR"/>
+              </w:rPr>
+            </w:pPr>
+            <w:r>
+              <w:rPr>
+                <w:rFonts w:ascii="Times New Roman" w:eastAsia="Times New Roman" w:hAnsi="Times New Roman" w:cs="Times New Roman"/>
+                <w:b/>
+                <w:color w:val="000000"/>
+                <w:sz w:val="24"/>
+                <w:szCs w:val="24"/>
+                <w:lang w:val="tr-TR" w:eastAsia="tr-TR"/>
+              </w:rPr>
+              <w:t>Product Feature</w:t>
+            </w:r>
+          </w:p>
+        </w:tc>
+      </w:tr>
+      <w:tr>
+        <w:tc>
+          <w:tcPr>
+            <w:tcW w:w="0" w:type="auto"/>
+            <w:tcBorders>
+              <w:top w:val="single" w:sz="8" w:space="0" w:color="000000"/>
+              <w:left w:val="single" w:sz="8" w:space="0" w:color="000000"/>
+              <w:bottom w:val="single" w:sz="8" w:space="0" w:color="000000"/>
+              <w:right w:val="single" w:sz="8" w:space="0" w:color="000000"/>
+            </w:tcBorders>
+            <w:tcMar>
+              <w:top w:w="100" w:type="dxa"/>
+              <w:left w:w="100" w:type="dxa"/>
+              <w:bottom w:w="100" w:type="dxa"/>
+              <w:right w:w="100" w:type="dxa"/>
+            </w:tcMar>
+            <w:hideMark/>
+          </w:tcPr>
+          <w:p>
+            <w:pPr>
+              <w:widowControl/>
+              <w:rPr>
+                <w:rFonts w:ascii="Times New Roman" w:eastAsia="Times New Roman" w:hAnsi="Times New Roman" w:cs="Times New Roman"/>
+                <w:b/>
+                <w:sz w:val="24"/>
+                <w:szCs w:val="24"/>
+                <w:lang w:val="tr-TR" w:eastAsia="tr-TR"/>
+              </w:rPr>
+            </w:pPr>
+            <w:r>
+              <w:rPr>
+                <w:rFonts w:ascii="Times New Roman" w:eastAsia="Times New Roman" w:hAnsi="Times New Roman" w:cs="Times New Roman"/>
+                <w:b/>
+                <w:bCs/>
+                <w:color w:val="484848"/>
+                <w:sz w:val="24"/>
+                <w:szCs w:val="24"/>
+                <w:shd w:val="clear" w:color="auto" w:fill="FFFFFF"/>
+                <w:lang w:val="tr-TR" w:eastAsia="tr-TR"/>
+              </w:rPr>
+              <w:t>GBU8J_B0_10001</w:t>
+            </w:r>
+          </w:p>
+        </w:tc>
+        <w:tc>
+          <w:tcPr>
+            <w:tcW w:w="0" w:type="auto"/>
+            <w:tcBorders>
+              <w:top w:val="single" w:sz="8" w:space="0" w:color="000000"/>
+              <w:left w:val="single" w:sz="8" w:space="0" w:color="000000"/>
+              <w:bottom w:val="single" w:sz="8" w:space="0" w:color="000000"/>
+              <w:right w:val="single" w:sz="8" w:space="0" w:color="000000"/>
+            </w:tcBorders>
+            <w:tcMar>
+              <w:top w:w="100" w:type="dxa"/>
+              <w:left w:w="100" w:type="dxa"/>
+              <w:bottom w:w="100" w:type="dxa"/>
+              <w:right w:w="100" w:type="dxa"/>
+            </w:tcMar>
+            <w:hideMark/>
+          </w:tcPr>
+          <w:p>
+            <w:pPr>
+              <w:widowControl/>
+              <w:rPr>
+                <w:rFonts w:ascii="Times New Roman" w:eastAsia="Times New Roman" w:hAnsi="Times New Roman" w:cs="Times New Roman"/>
+                <w:sz w:val="24"/>
+                <w:szCs w:val="24"/>
+                <w:lang w:val="tr-TR" w:eastAsia="tr-TR"/>
+              </w:rPr>
+            </w:pPr>
+            <w:r>
+              <w:rPr>
+                <w:rFonts w:ascii="Times New Roman" w:eastAsia="Times New Roman" w:hAnsi="Times New Roman" w:cs="Times New Roman"/>
+                <w:color w:val="000000"/>
+                <w:sz w:val="24"/>
+                <w:szCs w:val="24"/>
+                <w:lang w:val="tr-TR" w:eastAsia="tr-TR"/>
+              </w:rPr>
+              <w:t>8A, 600V</w:t>
+            </w:r>
+          </w:p>
+        </w:tc>
+      </w:tr>
+    </w:tbl>
+    <w:p>
+      <w:pPr>
+        <w:rPr>
+          <w:rFonts w:ascii="Times New Roman" w:hAnsi="Times New Roman" w:cs="Times New Roman"/>
+          <w:sz w:val="24"/>
+          <w:szCs w:val="24"/>
+        </w:rPr>
+      </w:pPr>
+    </w:p>
+    <w:p>
+      <w:pPr>
+        <w:rPr>
+          <w:rFonts w:ascii="Times New Roman" w:hAnsi="Times New Roman" w:cs="Times New Roman"/>
+        </w:rPr>
+      </w:pPr>
+    </w:p>
+    <w:p>
+      <w:pPr>
+        <w:pStyle w:val="Heading1"/>
         <w:rPr>
           <w:rFonts w:ascii="Times New Roman" w:hAnsi="Times New Roman" w:cs="Times New Roman"/>
           <w:sz w:val="40"/>
@@ -8110,7 +9140,7 @@
     <w:p/>
     <w:p>
       <w:pPr>
-        <w:pStyle w:val="Balk2"/>
+        <w:pStyle w:val="Heading2"/>
         <w:rPr>
           <w:rFonts w:ascii="Times New Roman" w:hAnsi="Times New Roman" w:cs="Times New Roman"/>
           <w:sz w:val="30"/>
@@ -8130,7 +9160,7 @@
     <w:p/>
     <w:p>
       <w:pPr>
-        <w:pStyle w:val="Balk2"/>
+        <w:pStyle w:val="Heading2"/>
         <w:rPr>
           <w:rFonts w:ascii="Times New Roman" w:hAnsi="Times New Roman" w:cs="Times New Roman"/>
           <w:sz w:val="30"/>
@@ -8150,7 +9180,7 @@
     <w:p/>
     <w:p>
       <w:pPr>
-        <w:pStyle w:val="Balk2"/>
+        <w:pStyle w:val="Heading2"/>
         <w:rPr>
           <w:rFonts w:ascii="Times New Roman" w:hAnsi="Times New Roman" w:cs="Times New Roman"/>
           <w:sz w:val="30"/>
@@ -8170,7 +9200,7 @@
     <w:p/>
     <w:p>
       <w:pPr>
-        <w:pStyle w:val="Balk2"/>
+        <w:pStyle w:val="Heading2"/>
         <w:rPr>
           <w:rFonts w:ascii="Times New Roman" w:hAnsi="Times New Roman" w:cs="Times New Roman"/>
           <w:sz w:val="30"/>
@@ -8190,7 +9220,7 @@
     <w:p/>
     <w:p>
       <w:pPr>
-        <w:pStyle w:val="Balk2"/>
+        <w:pStyle w:val="Heading2"/>
         <w:rPr>
           <w:rFonts w:ascii="Times New Roman" w:hAnsi="Times New Roman" w:cs="Times New Roman"/>
           <w:sz w:val="30"/>
@@ -8210,7 +9240,7 @@
     <w:p/>
     <w:p>
       <w:pPr>
-        <w:pStyle w:val="Balk2"/>
+        <w:pStyle w:val="Heading2"/>
         <w:rPr>
           <w:rFonts w:ascii="Times New Roman" w:hAnsi="Times New Roman" w:cs="Times New Roman"/>
           <w:sz w:val="30"/>
@@ -8226,10 +9256,13 @@
         <w:t>2.6. Switching Performance</w:t>
       </w:r>
     </w:p>
-    <w:p/>
-    <w:p>
-      <w:pPr>
-        <w:pStyle w:val="Balk2"/>
+    <w:p>
+      <w:bookmarkStart w:id="1" w:name="_GoBack"/>
+      <w:bookmarkEnd w:id="1"/>
+    </w:p>
+    <w:p>
+      <w:pPr>
+        <w:pStyle w:val="Heading2"/>
         <w:rPr>
           <w:rFonts w:ascii="Times New Roman" w:hAnsi="Times New Roman" w:cs="Times New Roman"/>
           <w:sz w:val="30"/>
@@ -8242,6 +9275,7 @@
           <w:sz w:val="30"/>
           <w:szCs w:val="30"/>
         </w:rPr>
+        <w:lastRenderedPageBreak/>
         <w:t>2.7. Efficiency</w:t>
       </w:r>
     </w:p>
@@ -8255,7 +9289,7 @@
     </w:p>
     <w:p>
       <w:pPr>
-        <w:pStyle w:val="Balk1"/>
+        <w:pStyle w:val="Heading1"/>
         <w:rPr>
           <w:rFonts w:ascii="Times New Roman" w:hAnsi="Times New Roman" w:cs="Times New Roman"/>
           <w:sz w:val="40"/>
@@ -8280,7 +9314,7 @@
     </w:p>
     <w:p>
       <w:pPr>
-        <w:pStyle w:val="Balk1"/>
+        <w:pStyle w:val="Heading1"/>
         <w:rPr>
           <w:rFonts w:ascii="Times New Roman" w:hAnsi="Times New Roman" w:cs="Times New Roman"/>
           <w:sz w:val="40"/>
@@ -8627,7 +9661,6 @@
           <w:szCs w:val="20"/>
           <w:lang w:val="tr-TR"/>
         </w:rPr>
-        <w:lastRenderedPageBreak/>
         <w:t>Input_power= Output_power/Efficiency;</w:t>
       </w:r>
     </w:p>
@@ -9788,6 +10821,7 @@
           <w:szCs w:val="20"/>
           <w:lang w:val="tr-TR"/>
         </w:rPr>
+        <w:lastRenderedPageBreak/>
         <w:t xml:space="preserve"> </w:t>
       </w:r>
     </w:p>
@@ -9917,7 +10951,7 @@
     <w:sdtContent>
       <w:p>
         <w:pPr>
-          <w:pStyle w:val="AltBilgi"/>
+          <w:pStyle w:val="Footer"/>
           <w:jc w:val="center"/>
         </w:pPr>
         <w:r>
@@ -9934,7 +10968,7 @@
             <w:noProof/>
             <w:lang w:val="tr-TR"/>
           </w:rPr>
-          <w:t>8</w:t>
+          <w:t>11</w:t>
         </w:r>
         <w:r>
           <w:fldChar w:fldCharType="end"/>
@@ -10673,11 +11707,11 @@
       <w:lang w:val="en-US"/>
     </w:rPr>
   </w:style>
-  <w:style w:type="paragraph" w:styleId="Balk1">
+  <w:style w:type="paragraph" w:styleId="Heading1">
     <w:name w:val="heading 1"/>
     <w:basedOn w:val="Normal"/>
     <w:next w:val="Normal"/>
-    <w:link w:val="Balk1Char"/>
+    <w:link w:val="Heading1Char"/>
     <w:uiPriority w:val="9"/>
     <w:qFormat/>
     <w:rsid w:val="00A627E0"/>
@@ -10694,11 +11728,11 @@
       <w:szCs w:val="32"/>
     </w:rPr>
   </w:style>
-  <w:style w:type="paragraph" w:styleId="Balk2">
+  <w:style w:type="paragraph" w:styleId="Heading2">
     <w:name w:val="heading 2"/>
     <w:basedOn w:val="Normal"/>
     <w:next w:val="Normal"/>
-    <w:link w:val="Balk2Char"/>
+    <w:link w:val="Heading2Char"/>
     <w:uiPriority w:val="9"/>
     <w:unhideWhenUsed/>
     <w:qFormat/>
@@ -10716,11 +11750,11 @@
       <w:szCs w:val="26"/>
     </w:rPr>
   </w:style>
-  <w:style w:type="paragraph" w:styleId="Balk3">
+  <w:style w:type="paragraph" w:styleId="Heading3">
     <w:name w:val="heading 3"/>
     <w:basedOn w:val="Normal"/>
     <w:next w:val="Normal"/>
-    <w:link w:val="Balk3Char"/>
+    <w:link w:val="Heading3Char"/>
     <w:uiPriority w:val="9"/>
     <w:unhideWhenUsed/>
     <w:qFormat/>
@@ -10738,13 +11772,13 @@
       <w:szCs w:val="24"/>
     </w:rPr>
   </w:style>
-  <w:style w:type="character" w:default="1" w:styleId="VarsaylanParagrafYazTipi">
+  <w:style w:type="character" w:default="1" w:styleId="DefaultParagraphFont">
     <w:name w:val="Default Paragraph Font"/>
     <w:uiPriority w:val="1"/>
     <w:semiHidden/>
     <w:unhideWhenUsed/>
   </w:style>
-  <w:style w:type="table" w:default="1" w:styleId="NormalTablo">
+  <w:style w:type="table" w:default="1" w:styleId="TableNormal">
     <w:name w:val="Normal Table"/>
     <w:uiPriority w:val="99"/>
     <w:semiHidden/>
@@ -10759,16 +11793,16 @@
       </w:tblCellMar>
     </w:tblPr>
   </w:style>
-  <w:style w:type="numbering" w:default="1" w:styleId="ListeYok">
+  <w:style w:type="numbering" w:default="1" w:styleId="NoList">
     <w:name w:val="No List"/>
     <w:uiPriority w:val="99"/>
     <w:semiHidden/>
     <w:unhideWhenUsed/>
   </w:style>
-  <w:style w:type="paragraph" w:styleId="GvdeMetni">
+  <w:style w:type="paragraph" w:styleId="BodyText">
     <w:name w:val="Body Text"/>
     <w:basedOn w:val="Normal"/>
-    <w:link w:val="GvdeMetniChar"/>
+    <w:link w:val="BodyTextChar"/>
     <w:uiPriority w:val="1"/>
     <w:qFormat/>
     <w:rsid w:val="00D81631"/>
@@ -10777,10 +11811,10 @@
       <w:szCs w:val="24"/>
     </w:rPr>
   </w:style>
-  <w:style w:type="character" w:customStyle="1" w:styleId="GvdeMetniChar">
-    <w:name w:val="Gövde Metni Char"/>
-    <w:basedOn w:val="VarsaylanParagrafYazTipi"/>
-    <w:link w:val="GvdeMetni"/>
+  <w:style w:type="character" w:customStyle="1" w:styleId="BodyTextChar">
+    <w:name w:val="Body Text Char"/>
+    <w:basedOn w:val="DefaultParagraphFont"/>
+    <w:link w:val="BodyText"/>
     <w:uiPriority w:val="1"/>
     <w:rsid w:val="00D81631"/>
     <w:rPr>
@@ -10792,15 +11826,15 @@
   </w:style>
   <w:style w:type="character" w:customStyle="1" w:styleId="block">
     <w:name w:val="block"/>
-    <w:basedOn w:val="VarsaylanParagrafYazTipi"/>
+    <w:basedOn w:val="DefaultParagraphFont"/>
     <w:rsid w:val="00D42047"/>
   </w:style>
   <w:style w:type="character" w:customStyle="1" w:styleId="entity">
     <w:name w:val="entity"/>
-    <w:basedOn w:val="VarsaylanParagrafYazTipi"/>
+    <w:basedOn w:val="DefaultParagraphFont"/>
     <w:rsid w:val="00D42047"/>
   </w:style>
-  <w:style w:type="paragraph" w:styleId="ListeParagraf">
+  <w:style w:type="paragraph" w:styleId="ListParagraph">
     <w:name w:val="List Paragraph"/>
     <w:basedOn w:val="Normal"/>
     <w:uiPriority w:val="34"/>
@@ -10811,9 +11845,9 @@
       <w:contextualSpacing/>
     </w:pPr>
   </w:style>
-  <w:style w:type="character" w:styleId="Kpr">
+  <w:style w:type="character" w:styleId="Hyperlink">
     <w:name w:val="Hyperlink"/>
-    <w:basedOn w:val="VarsaylanParagrafYazTipi"/>
+    <w:basedOn w:val="DefaultParagraphFont"/>
     <w:uiPriority w:val="99"/>
     <w:unhideWhenUsed/>
     <w:rsid w:val="003B3067"/>
@@ -10822,9 +11856,9 @@
       <w:u w:val="single"/>
     </w:rPr>
   </w:style>
-  <w:style w:type="character" w:styleId="zlenenKpr">
+  <w:style w:type="character" w:styleId="FollowedHyperlink">
     <w:name w:val="FollowedHyperlink"/>
-    <w:basedOn w:val="VarsaylanParagrafYazTipi"/>
+    <w:basedOn w:val="DefaultParagraphFont"/>
     <w:uiPriority w:val="99"/>
     <w:semiHidden/>
     <w:unhideWhenUsed/>
@@ -10862,9 +11896,9 @@
       <w:szCs w:val="26"/>
     </w:rPr>
   </w:style>
-  <w:style w:type="character" w:styleId="YerTutucuMetni">
+  <w:style w:type="character" w:styleId="PlaceholderText">
     <w:name w:val="Placeholder Text"/>
-    <w:basedOn w:val="VarsaylanParagrafYazTipi"/>
+    <w:basedOn w:val="DefaultParagraphFont"/>
     <w:uiPriority w:val="99"/>
     <w:semiHidden/>
     <w:rsid w:val="00F95EF8"/>
@@ -10872,9 +11906,9 @@
       <w:color w:val="808080"/>
     </w:rPr>
   </w:style>
-  <w:style w:type="table" w:styleId="TabloKlavuzu">
+  <w:style w:type="table" w:styleId="TableGrid">
     <w:name w:val="Table Grid"/>
-    <w:basedOn w:val="NormalTablo"/>
+    <w:basedOn w:val="TableNormal"/>
     <w:uiPriority w:val="39"/>
     <w:rsid w:val="00C61F98"/>
     <w:pPr>
@@ -10891,9 +11925,9 @@
       </w:tblBorders>
     </w:tblPr>
   </w:style>
-  <w:style w:type="table" w:styleId="DzTablo1">
+  <w:style w:type="table" w:styleId="PlainTable1">
     <w:name w:val="Plain Table 1"/>
-    <w:basedOn w:val="NormalTablo"/>
+    <w:basedOn w:val="TableNormal"/>
     <w:uiPriority w:val="41"/>
     <w:rsid w:val="00C61F98"/>
     <w:pPr>
@@ -10954,9 +11988,9 @@
       </w:tcPr>
     </w:tblStylePr>
   </w:style>
-  <w:style w:type="table" w:styleId="TabloKlavuzuAk">
+  <w:style w:type="table" w:styleId="TableGridLight">
     <w:name w:val="Grid Table Light"/>
-    <w:basedOn w:val="NormalTablo"/>
+    <w:basedOn w:val="TableNormal"/>
     <w:uiPriority w:val="40"/>
     <w:rsid w:val="00C61F98"/>
     <w:pPr>
@@ -10973,9 +12007,9 @@
       </w:tblBorders>
     </w:tblPr>
   </w:style>
-  <w:style w:type="table" w:styleId="DzTablo3">
+  <w:style w:type="table" w:styleId="PlainTable3">
     <w:name w:val="Plain Table 3"/>
-    <w:basedOn w:val="NormalTablo"/>
+    <w:basedOn w:val="TableNormal"/>
     <w:uiPriority w:val="43"/>
     <w:rsid w:val="00C61F98"/>
     <w:pPr>
@@ -11066,10 +12100,10 @@
       </w:tcPr>
     </w:tblStylePr>
   </w:style>
-  <w:style w:type="character" w:customStyle="1" w:styleId="Balk1Char">
-    <w:name w:val="Başlık 1 Char"/>
-    <w:basedOn w:val="VarsaylanParagrafYazTipi"/>
-    <w:link w:val="Balk1"/>
+  <w:style w:type="character" w:customStyle="1" w:styleId="Heading1Char">
+    <w:name w:val="Heading 1 Char"/>
+    <w:basedOn w:val="DefaultParagraphFont"/>
+    <w:link w:val="Heading1"/>
     <w:uiPriority w:val="9"/>
     <w:rsid w:val="00A627E0"/>
     <w:rPr>
@@ -11080,10 +12114,10 @@
       <w:lang w:val="en-US"/>
     </w:rPr>
   </w:style>
-  <w:style w:type="character" w:customStyle="1" w:styleId="Balk2Char">
-    <w:name w:val="Başlık 2 Char"/>
-    <w:basedOn w:val="VarsaylanParagrafYazTipi"/>
-    <w:link w:val="Balk2"/>
+  <w:style w:type="character" w:customStyle="1" w:styleId="Heading2Char">
+    <w:name w:val="Heading 2 Char"/>
+    <w:basedOn w:val="DefaultParagraphFont"/>
+    <w:link w:val="Heading2"/>
     <w:uiPriority w:val="9"/>
     <w:rsid w:val="006F0AA5"/>
     <w:rPr>
@@ -11094,9 +12128,9 @@
       <w:lang w:val="en-US"/>
     </w:rPr>
   </w:style>
-  <w:style w:type="table" w:styleId="OrtaList2-Vurgu1">
+  <w:style w:type="table" w:styleId="MediumList2-Accent1">
     <w:name w:val="Medium List 2 Accent 1"/>
-    <w:basedOn w:val="NormalTablo"/>
+    <w:basedOn w:val="TableNormal"/>
     <w:uiPriority w:val="66"/>
     <w:rsid w:val="00782E6D"/>
     <w:pPr>
@@ -11216,7 +12250,7 @@
       </w:tcPr>
     </w:tblStylePr>
   </w:style>
-  <w:style w:type="paragraph" w:styleId="ResimYazs">
+  <w:style w:type="paragraph" w:styleId="Caption">
     <w:name w:val="caption"/>
     <w:basedOn w:val="Normal"/>
     <w:next w:val="Normal"/>
@@ -11235,10 +12269,10 @@
       <w:szCs w:val="18"/>
     </w:rPr>
   </w:style>
-  <w:style w:type="paragraph" w:styleId="stBilgi">
+  <w:style w:type="paragraph" w:styleId="Header">
     <w:name w:val="header"/>
     <w:basedOn w:val="Normal"/>
-    <w:link w:val="stBilgiChar"/>
+    <w:link w:val="HeaderChar"/>
     <w:uiPriority w:val="99"/>
     <w:unhideWhenUsed/>
     <w:rsid w:val="006A085A"/>
@@ -11249,10 +12283,10 @@
       </w:tabs>
     </w:pPr>
   </w:style>
-  <w:style w:type="character" w:customStyle="1" w:styleId="stBilgiChar">
-    <w:name w:val="Üst Bilgi Char"/>
-    <w:basedOn w:val="VarsaylanParagrafYazTipi"/>
-    <w:link w:val="stBilgi"/>
+  <w:style w:type="character" w:customStyle="1" w:styleId="HeaderChar">
+    <w:name w:val="Header Char"/>
+    <w:basedOn w:val="DefaultParagraphFont"/>
+    <w:link w:val="Header"/>
     <w:uiPriority w:val="99"/>
     <w:rsid w:val="006A085A"/>
     <w:rPr>
@@ -11260,10 +12294,10 @@
       <w:lang w:val="en-US"/>
     </w:rPr>
   </w:style>
-  <w:style w:type="paragraph" w:styleId="AltBilgi">
+  <w:style w:type="paragraph" w:styleId="Footer">
     <w:name w:val="footer"/>
     <w:basedOn w:val="Normal"/>
-    <w:link w:val="AltBilgiChar"/>
+    <w:link w:val="FooterChar"/>
     <w:uiPriority w:val="99"/>
     <w:unhideWhenUsed/>
     <w:rsid w:val="006A085A"/>
@@ -11274,10 +12308,10 @@
       </w:tabs>
     </w:pPr>
   </w:style>
-  <w:style w:type="character" w:customStyle="1" w:styleId="AltBilgiChar">
-    <w:name w:val="Alt Bilgi Char"/>
-    <w:basedOn w:val="VarsaylanParagrafYazTipi"/>
-    <w:link w:val="AltBilgi"/>
+  <w:style w:type="character" w:customStyle="1" w:styleId="FooterChar">
+    <w:name w:val="Footer Char"/>
+    <w:basedOn w:val="DefaultParagraphFont"/>
+    <w:link w:val="Footer"/>
     <w:uiPriority w:val="99"/>
     <w:rsid w:val="006A085A"/>
     <w:rPr>
@@ -11285,9 +12319,9 @@
       <w:lang w:val="en-US"/>
     </w:rPr>
   </w:style>
-  <w:style w:type="paragraph" w:styleId="TBal">
+  <w:style w:type="paragraph" w:styleId="TOCHeading">
     <w:name w:val="TOC Heading"/>
-    <w:basedOn w:val="Balk1"/>
+    <w:basedOn w:val="Heading1"/>
     <w:next w:val="Normal"/>
     <w:uiPriority w:val="39"/>
     <w:unhideWhenUsed/>
@@ -11302,7 +12336,7 @@
       <w:lang w:val="tr-TR" w:eastAsia="tr-TR"/>
     </w:rPr>
   </w:style>
-  <w:style w:type="paragraph" w:styleId="T1">
+  <w:style w:type="paragraph" w:styleId="TOC1">
     <w:name w:val="toc 1"/>
     <w:basedOn w:val="Normal"/>
     <w:next w:val="Normal"/>
@@ -11314,7 +12348,7 @@
       <w:spacing w:after="100"/>
     </w:pPr>
   </w:style>
-  <w:style w:type="paragraph" w:styleId="T2">
+  <w:style w:type="paragraph" w:styleId="TOC2">
     <w:name w:val="toc 2"/>
     <w:basedOn w:val="Normal"/>
     <w:next w:val="Normal"/>
@@ -11327,10 +12361,10 @@
       <w:ind w:left="220"/>
     </w:pPr>
   </w:style>
-  <w:style w:type="paragraph" w:styleId="BalonMetni">
+  <w:style w:type="paragraph" w:styleId="BalloonText">
     <w:name w:val="Balloon Text"/>
     <w:basedOn w:val="Normal"/>
-    <w:link w:val="BalonMetniChar"/>
+    <w:link w:val="BalloonTextChar"/>
     <w:uiPriority w:val="99"/>
     <w:semiHidden/>
     <w:unhideWhenUsed/>
@@ -11341,10 +12375,10 @@
       <w:szCs w:val="18"/>
     </w:rPr>
   </w:style>
-  <w:style w:type="character" w:customStyle="1" w:styleId="BalonMetniChar">
-    <w:name w:val="Balon Metni Char"/>
-    <w:basedOn w:val="VarsaylanParagrafYazTipi"/>
-    <w:link w:val="BalonMetni"/>
+  <w:style w:type="character" w:customStyle="1" w:styleId="BalloonTextChar">
+    <w:name w:val="Balloon Text Char"/>
+    <w:basedOn w:val="DefaultParagraphFont"/>
+    <w:link w:val="BalloonText"/>
     <w:uiPriority w:val="99"/>
     <w:semiHidden/>
     <w:rsid w:val="005766CF"/>
@@ -11355,10 +12389,10 @@
       <w:lang w:val="en-US"/>
     </w:rPr>
   </w:style>
-  <w:style w:type="character" w:customStyle="1" w:styleId="Balk3Char">
-    <w:name w:val="Başlık 3 Char"/>
-    <w:basedOn w:val="VarsaylanParagrafYazTipi"/>
-    <w:link w:val="Balk3"/>
+  <w:style w:type="character" w:customStyle="1" w:styleId="Heading3Char">
+    <w:name w:val="Heading 3 Char"/>
+    <w:basedOn w:val="DefaultParagraphFont"/>
+    <w:link w:val="Heading3"/>
     <w:uiPriority w:val="9"/>
     <w:rsid w:val="008D4960"/>
     <w:rPr>
@@ -11367,6 +12401,24 @@
       <w:sz w:val="24"/>
       <w:szCs w:val="24"/>
       <w:lang w:val="en-US"/>
+    </w:rPr>
+  </w:style>
+  <w:style w:type="paragraph" w:styleId="NormalWeb">
+    <w:name w:val="Normal (Web)"/>
+    <w:basedOn w:val="Normal"/>
+    <w:uiPriority w:val="99"/>
+    <w:semiHidden/>
+    <w:unhideWhenUsed/>
+    <w:rsid w:val="000B0821"/>
+    <w:pPr>
+      <w:widowControl/>
+      <w:spacing w:before="100" w:beforeAutospacing="1" w:after="100" w:afterAutospacing="1"/>
+    </w:pPr>
+    <w:rPr>
+      <w:rFonts w:ascii="Times New Roman" w:eastAsia="Times New Roman" w:hAnsi="Times New Roman" w:cs="Times New Roman"/>
+      <w:sz w:val="24"/>
+      <w:szCs w:val="24"/>
+      <w:lang w:val="tr-TR" w:eastAsia="tr-TR"/>
     </w:rPr>
   </w:style>
 </w:styles>
@@ -11638,7 +12690,7 @@
 </file>
 
 <file path=customXml/itemProps1.xml><?xml version="1.0" encoding="utf-8"?>
-<ds:datastoreItem xmlns:ds="http://schemas.openxmlformats.org/officeDocument/2006/customXml" ds:itemID="{DD645B52-7F32-46ED-9164-E90D7CA6A461}">
+<ds:datastoreItem xmlns:ds="http://schemas.openxmlformats.org/officeDocument/2006/customXml" ds:itemID="{E390597A-0549-4817-B42A-8B2B5157DA22}">
   <ds:schemaRefs>
     <ds:schemaRef ds:uri="http://schemas.openxmlformats.org/officeDocument/2006/bibliography"/>
   </ds:schemaRefs>

</xml_diff>